<commit_message>
feature: empty  project in angular
</commit_message>
<xml_diff>
--- a/rapporto/DOC_SARAK.docx
+++ b/rapporto/DOC_SARAK.docx
@@ -2272,17 +2272,7 @@
             <w:noProof/>
             <w:lang w:val="it-CH"/>
           </w:rPr>
-          <w:t>Capitolo 2 – Approccio al p</w:t>
-        </w:r>
-        <w:bookmarkStart w:id="0" w:name="_GoBack"/>
-        <w:bookmarkEnd w:id="0"/>
-        <w:r>
-          <w:rPr>
-            <w:rStyle w:val="Collegamentoipertestuale"/>
-            <w:noProof/>
-            <w:lang w:val="it-CH"/>
-          </w:rPr>
-          <w:t>roblema</w:t>
+          <w:t>Capitolo 2 – Approccio al problema</w:t>
         </w:r>
         <w:r>
           <w:rPr>
@@ -3969,7 +3959,7 @@
           <w:rStyle w:val="Enfasigrassetto"/>
         </w:rPr>
       </w:pPr>
-      <w:bookmarkStart w:id="1" w:name="_Toc160445508"/>
+      <w:bookmarkStart w:id="0" w:name="_Toc160445508"/>
       <w:r>
         <w:rPr>
           <w:rStyle w:val="Enfasigrassetto"/>
@@ -3984,7 +3974,7 @@
         </w:rPr>
         <w:t>Abstract</w:t>
       </w:r>
-      <w:bookmarkEnd w:id="1"/>
+      <w:bookmarkEnd w:id="0"/>
       <w:proofErr w:type="spellEnd"/>
     </w:p>
     <w:p>
@@ -4183,7 +4173,7 @@
           <w:szCs w:val="40"/>
         </w:rPr>
       </w:pPr>
-      <w:bookmarkStart w:id="2" w:name="_Toc160445509"/>
+      <w:bookmarkStart w:id="1" w:name="_Toc160445509"/>
       <w:r>
         <w:rPr>
           <w:rStyle w:val="Enfasigrassetto"/>
@@ -4197,27 +4187,27 @@
         </w:rPr>
         <w:t>ssegnato</w:t>
       </w:r>
+      <w:bookmarkEnd w:id="1"/>
+    </w:p>
+    <w:p>
+      <w:pPr>
+        <w:pStyle w:val="Titolo2"/>
+      </w:pPr>
+      <w:bookmarkStart w:id="2" w:name="_Toc160445510"/>
+      <w:r>
+        <w:t>Descrizione</w:t>
+      </w:r>
       <w:bookmarkEnd w:id="2"/>
     </w:p>
     <w:p>
       <w:pPr>
         <w:pStyle w:val="Titolo2"/>
       </w:pPr>
-      <w:bookmarkStart w:id="3" w:name="_Toc160445510"/>
-      <w:r>
-        <w:t>Descrizione</w:t>
+      <w:bookmarkStart w:id="3" w:name="_Toc160445511"/>
+      <w:r>
+        <w:t>Compiti</w:t>
       </w:r>
       <w:bookmarkEnd w:id="3"/>
-    </w:p>
-    <w:p>
-      <w:pPr>
-        <w:pStyle w:val="Titolo2"/>
-      </w:pPr>
-      <w:bookmarkStart w:id="4" w:name="_Toc160445511"/>
-      <w:r>
-        <w:t>Compiti</w:t>
-      </w:r>
-      <w:bookmarkEnd w:id="4"/>
     </w:p>
     <w:p>
       <w:pPr>
@@ -4240,7 +4230,7 @@
           <w:lang w:val="it-CH" w:eastAsia="it-CH"/>
         </w:rPr>
       </w:pPr>
-      <w:bookmarkStart w:id="5" w:name="_Toc160445512"/>
+      <w:bookmarkStart w:id="4" w:name="_Toc160445512"/>
       <w:r>
         <w:rPr>
           <w:rFonts w:eastAsia="Times New Roman"/>
@@ -4263,7 +4253,7 @@
         </w:rPr>
         <w:t xml:space="preserve"> – Introduzione</w:t>
       </w:r>
-      <w:bookmarkEnd w:id="5"/>
+      <w:bookmarkEnd w:id="4"/>
     </w:p>
     <w:p>
       <w:pPr>
@@ -4273,14 +4263,14 @@
           <w:lang w:val="it-CH" w:eastAsia="it-CH"/>
         </w:rPr>
       </w:pPr>
-      <w:bookmarkStart w:id="6" w:name="_Toc160445513"/>
+      <w:bookmarkStart w:id="5" w:name="_Toc160445513"/>
       <w:r>
         <w:rPr>
           <w:lang w:val="it-CH" w:eastAsia="it-CH"/>
         </w:rPr>
         <w:t>Motivazione e contesto</w:t>
       </w:r>
-      <w:bookmarkEnd w:id="6"/>
+      <w:bookmarkEnd w:id="5"/>
     </w:p>
     <w:p>
       <w:pPr>
@@ -4357,19 +4347,17 @@
         </w:rPr>
         <w:t xml:space="preserve">, che permetterà all’azienda di avere, alla conclusione del progetto, </w:t>
       </w:r>
-      <w:proofErr w:type="spellStart"/>
       <w:r>
         <w:rPr>
           <w:lang w:eastAsia="it-CH"/>
         </w:rPr>
-        <w:t>na</w:t>
-      </w:r>
-      <w:proofErr w:type="spellEnd"/>
+        <w:t>u</w:t>
+      </w:r>
       <w:r>
         <w:rPr>
           <w:lang w:eastAsia="it-CH"/>
         </w:rPr>
-        <w:t xml:space="preserve"> base del progetto funzionane e con una struttura di codice che sarà facile da mantenere e da evolvere in caso di necessità.</w:t>
+        <w:t>na base del progetto funzionane e con una struttura di codice che sarà facile da mantenere e da evolvere in caso di necessità.</w:t>
       </w:r>
     </w:p>
     <w:p>
@@ -4380,72 +4368,72 @@
           <w:lang w:val="it-CH" w:eastAsia="it-CH"/>
         </w:rPr>
       </w:pPr>
-      <w:bookmarkStart w:id="7" w:name="_Toc160445514"/>
+      <w:bookmarkStart w:id="6" w:name="_Toc160445514"/>
       <w:r>
         <w:rPr>
           <w:lang w:val="it-CH" w:eastAsia="it-CH"/>
         </w:rPr>
         <w:t>Idea del progetto</w:t>
       </w:r>
+      <w:bookmarkEnd w:id="6"/>
+    </w:p>
+    <w:p>
+      <w:pPr>
+        <w:pStyle w:val="SUPSITestoArial10"/>
+        <w:rPr>
+          <w:lang w:val="it-IT" w:eastAsia="it-CH"/>
+        </w:rPr>
+      </w:pPr>
+      <w:r>
+        <w:rPr>
+          <w:lang w:val="it-IT" w:eastAsia="it-CH"/>
+        </w:rPr>
+        <w:t>L’idea del p</w:t>
+      </w:r>
+      <w:r>
+        <w:rPr>
+          <w:lang w:val="it-IT" w:eastAsia="it-CH"/>
+        </w:rPr>
+        <w:t xml:space="preserve">rogetto di diploma è quella di sviluppare un applicazione che permetta gli utenti di avere una gestione delle proprie </w:t>
+      </w:r>
+      <w:proofErr w:type="spellStart"/>
+      <w:r>
+        <w:rPr>
+          <w:lang w:val="it-IT" w:eastAsia="it-CH"/>
+        </w:rPr>
+        <w:t>HexCard</w:t>
+      </w:r>
+      <w:proofErr w:type="spellEnd"/>
+      <w:r>
+        <w:rPr>
+          <w:lang w:val="it-IT" w:eastAsia="it-CH"/>
+        </w:rPr>
+        <w:t xml:space="preserve">, ossia biglietti da visita digitali, completamente autonoma, senza più dipendere dal diretto contatto con </w:t>
+      </w:r>
+      <w:proofErr w:type="spellStart"/>
+      <w:r>
+        <w:rPr>
+          <w:lang w:val="it-IT" w:eastAsia="it-CH"/>
+        </w:rPr>
+        <w:t>HexagonSwiss</w:t>
+      </w:r>
+      <w:proofErr w:type="spellEnd"/>
+      <w:r>
+        <w:rPr>
+          <w:lang w:val="it-IT" w:eastAsia="it-CH"/>
+        </w:rPr>
+        <w:t>.</w:t>
+      </w:r>
+    </w:p>
+    <w:p>
+      <w:pPr>
+        <w:pStyle w:val="Titolo2"/>
+      </w:pPr>
+      <w:bookmarkStart w:id="7" w:name="_Toc160445515"/>
+      <w:r>
+        <w:t>Punto di partenza del progetto</w:t>
+      </w:r>
       <w:bookmarkEnd w:id="7"/>
-    </w:p>
-    <w:p>
-      <w:pPr>
-        <w:pStyle w:val="SUPSITestoArial10"/>
-        <w:rPr>
-          <w:lang w:val="it-IT" w:eastAsia="it-CH"/>
-        </w:rPr>
-      </w:pPr>
-      <w:r>
-        <w:rPr>
-          <w:lang w:val="it-IT" w:eastAsia="it-CH"/>
-        </w:rPr>
-        <w:t>L’idea del p</w:t>
-      </w:r>
-      <w:r>
-        <w:rPr>
-          <w:lang w:val="it-IT" w:eastAsia="it-CH"/>
-        </w:rPr>
-        <w:t xml:space="preserve">rogetto di diploma è quella di sviluppare un applicazione che permetta gli utenti di avere una gestione delle proprie </w:t>
-      </w:r>
-      <w:proofErr w:type="spellStart"/>
-      <w:r>
-        <w:rPr>
-          <w:lang w:val="it-IT" w:eastAsia="it-CH"/>
-        </w:rPr>
-        <w:t>HexCard</w:t>
-      </w:r>
-      <w:proofErr w:type="spellEnd"/>
-      <w:r>
-        <w:rPr>
-          <w:lang w:val="it-IT" w:eastAsia="it-CH"/>
-        </w:rPr>
-        <w:t xml:space="preserve">, ossia biglietti da visita digitali, completamente autonoma, senza più dipendere dal diretto contatto con </w:t>
-      </w:r>
-      <w:proofErr w:type="spellStart"/>
-      <w:r>
-        <w:rPr>
-          <w:lang w:val="it-IT" w:eastAsia="it-CH"/>
-        </w:rPr>
-        <w:t>HexagonSwiss</w:t>
-      </w:r>
-      <w:proofErr w:type="spellEnd"/>
-      <w:r>
-        <w:rPr>
-          <w:lang w:val="it-IT" w:eastAsia="it-CH"/>
-        </w:rPr>
-        <w:t>.</w:t>
-      </w:r>
-    </w:p>
-    <w:p>
-      <w:pPr>
-        <w:pStyle w:val="Titolo2"/>
-      </w:pPr>
-      <w:bookmarkStart w:id="8" w:name="_Toc160445515"/>
-      <w:r>
-        <w:t>Punto di partenza del progetto</w:t>
-      </w:r>
-      <w:bookmarkEnd w:id="8"/>
     </w:p>
     <w:p>
       <w:pPr>
@@ -4484,13 +4472,13 @@
       <w:pPr>
         <w:pStyle w:val="Titolo"/>
       </w:pPr>
-      <w:bookmarkStart w:id="9" w:name="_Toc300833159"/>
+      <w:bookmarkStart w:id="8" w:name="_Toc300833159"/>
+      <w:bookmarkStart w:id="9" w:name="_Toc160445516"/>
       <w:bookmarkStart w:id="10" w:name="_Toc73344986"/>
       <w:bookmarkStart w:id="11" w:name="_Toc73345127"/>
       <w:bookmarkStart w:id="12" w:name="_Toc73345142"/>
       <w:bookmarkStart w:id="13" w:name="_Toc82498955"/>
-      <w:bookmarkStart w:id="14" w:name="_Toc160445516"/>
-      <w:bookmarkEnd w:id="9"/>
+      <w:bookmarkEnd w:id="8"/>
       <w:r>
         <w:lastRenderedPageBreak/>
         <w:t>Capitolo 1</w:t>
@@ -4498,17 +4486,58 @@
       <w:r>
         <w:t xml:space="preserve"> – Stato dell’arte</w:t>
       </w:r>
-      <w:bookmarkEnd w:id="14"/>
+      <w:bookmarkEnd w:id="9"/>
     </w:p>
     <w:p>
       <w:pPr>
         <w:pStyle w:val="SUPSITestoArial10"/>
       </w:pPr>
       <w:r>
-        <w:t xml:space="preserve">In questo capitolo viene fatto </w:t>
-      </w:r>
-      <w:r>
-        <w:t>lo stato dell’arte del progetto, ossia la spiegazione nel dettaglio di tutti i componenti presenti nel progetto.</w:t>
+        <w:rPr>
+          <w:lang w:val="it-IT"/>
+        </w:rPr>
+        <w:t>La prima parte di q</w:t>
+      </w:r>
+      <w:proofErr w:type="spellStart"/>
+      <w:r>
+        <w:t>uesto</w:t>
+      </w:r>
+      <w:proofErr w:type="spellEnd"/>
+      <w:r>
+        <w:t xml:space="preserve"> capitolo</w:t>
+      </w:r>
+      <w:r>
+        <w:t>, parlerà dell</w:t>
+      </w:r>
+      <w:r>
+        <w:t>a tecnologia NFC (</w:t>
+      </w:r>
+      <w:proofErr w:type="spellStart"/>
+      <w:r>
+        <w:t>Near</w:t>
+      </w:r>
+      <w:proofErr w:type="spellEnd"/>
+      <w:r>
+        <w:t xml:space="preserve"> Field </w:t>
+      </w:r>
+      <w:proofErr w:type="spellStart"/>
+      <w:r>
+        <w:t>Communication</w:t>
+      </w:r>
+      <w:proofErr w:type="spellEnd"/>
+      <w:r>
+        <w:t xml:space="preserve">), iniziando da cos’è per poi proseguire </w:t>
+      </w:r>
+      <w:r>
+        <w:t>e capirne il suo funzionamento, con i vari campi di applicazione e i vantaggi e svantaggi che può avere.</w:t>
+      </w:r>
+    </w:p>
+    <w:p>
+      <w:pPr>
+        <w:pStyle w:val="SUPSITestoArial10"/>
+      </w:pPr>
+      <w:r>
+        <w:t>In seguito, si passerà alla scelta della tecnologia di sviluppo, del perché quella e le valutazione delle altre tecnologie che ci sono state.</w:t>
       </w:r>
     </w:p>
     <w:p>
@@ -4518,15 +4547,12 @@
           <w:ilvl w:val="1"/>
           <w:numId w:val="5"/>
         </w:numPr>
-        <w:rPr>
-          <w:lang w:val="it-CH"/>
-        </w:rPr>
-      </w:pPr>
+      </w:pPr>
+      <w:bookmarkStart w:id="14" w:name="_Toc160445517"/>
       <w:bookmarkStart w:id="15" w:name="_Toc73344988"/>
       <w:bookmarkStart w:id="16" w:name="_Toc73345129"/>
       <w:bookmarkStart w:id="17" w:name="_Toc73345144"/>
       <w:bookmarkStart w:id="18" w:name="_Toc82498957"/>
-      <w:bookmarkStart w:id="19" w:name="_Toc160445517"/>
       <w:bookmarkEnd w:id="10"/>
       <w:bookmarkEnd w:id="11"/>
       <w:bookmarkEnd w:id="12"/>
@@ -4534,7 +4560,37 @@
       <w:r>
         <w:t>Cos’è l’NFC?</w:t>
       </w:r>
-      <w:bookmarkEnd w:id="19"/>
+      <w:bookmarkEnd w:id="14"/>
+    </w:p>
+    <w:p>
+      <w:r>
+        <w:t>Info</w:t>
+      </w:r>
+    </w:p>
+    <w:p>
+      <w:hyperlink r:id="rId8" w:history="1">
+        <w:r>
+          <w:rPr>
+            <w:rStyle w:val="Collegamentoipertestuale"/>
+            <w:rFonts w:ascii="Arial" w:hAnsi="Arial"/>
+          </w:rPr>
+          <w:t>https://picture.iczhiku.com/resource/eetop/sHkTygdEprahtvcn.pdf</w:t>
+        </w:r>
+      </w:hyperlink>
+    </w:p>
+    <w:p>
+      <w:hyperlink r:id="rId9" w:history="1">
+        <w:r>
+          <w:rPr>
+            <w:rStyle w:val="Collegamentoipertestuale"/>
+            <w:rFonts w:ascii="Arial" w:hAnsi="Arial"/>
+          </w:rPr>
+          <w:t>https://en.wikipedia.org/wiki/List_of_video_games_using_NFC</w:t>
+        </w:r>
+      </w:hyperlink>
+      <w:r>
+        <w:t xml:space="preserve"> </w:t>
+      </w:r>
     </w:p>
     <w:bookmarkEnd w:id="15"/>
     <w:bookmarkEnd w:id="16"/>
@@ -4542,6 +4598,17 @@
     <w:bookmarkEnd w:id="18"/>
     <w:p>
       <w:pPr>
+        <w:pStyle w:val="Titolo3"/>
+      </w:pPr>
+      <w:r>
+        <w:t>1.1.1 I</w:t>
+      </w:r>
+      <w:r>
+        <w:t>ntroduzione</w:t>
+      </w:r>
+    </w:p>
+    <w:p>
+      <w:pPr>
         <w:pStyle w:val="SUPSITestoArial10"/>
         <w:rPr>
           <w:lang w:val="it-IT"/>
@@ -4551,17 +4618,1589 @@
         <w:rPr>
           <w:lang w:val="it-IT"/>
         </w:rPr>
-        <w:t>NFC è una tecnologia che …</w:t>
+        <w:t>NFC è una tecnologia che esiste ormai da diversi anni, nel 1983 è stata brevettata la prima tecnologia associata all’NFC, ossia il RFID, che permetteva in maniera analoga di trasmettere dei dati tramite onde radio. Il suo classico esempio d’uso, e l’etichettatrice che riconosce direttamente il prodotto di un negozio e se esso viene portato fuori dal negozio, permette lo scattare dell’allarme.</w:t>
+      </w:r>
+    </w:p>
+    <w:p>
+      <w:pPr>
+        <w:pStyle w:val="SUPSITestoArial10"/>
+        <w:rPr>
+          <w:lang w:val="it-IT"/>
+        </w:rPr>
+      </w:pPr>
+      <w:r>
+        <w:rPr>
+          <w:lang w:val="it-IT"/>
+        </w:rPr>
+        <w:t xml:space="preserve">L’NFC arriva in seguito a questa tecnologia nel 1997 dove viene utilizzata le prime volte </w:t>
+      </w:r>
+      <w:proofErr w:type="spellStart"/>
+      <w:r>
+        <w:rPr>
+          <w:lang w:val="it-IT"/>
+        </w:rPr>
+        <w:t>perr</w:t>
+      </w:r>
+      <w:proofErr w:type="spellEnd"/>
+      <w:r>
+        <w:rPr>
+          <w:lang w:val="it-IT"/>
+        </w:rPr>
+        <w:t>.</w:t>
       </w:r>
     </w:p>
     <w:p>
       <w:pPr>
         <w:pStyle w:val="Titolo3"/>
       </w:pPr>
-      <w:bookmarkStart w:id="20" w:name="_Toc160445518"/>
+      <w:r>
+        <w:t xml:space="preserve">1.1.2 Funzionamento [fonte: </w:t>
+      </w:r>
+      <w:proofErr w:type="spellStart"/>
+      <w:r>
+        <w:t>wikipedia</w:t>
+      </w:r>
+      <w:proofErr w:type="spellEnd"/>
+      <w:r>
+        <w:t>]</w:t>
+      </w:r>
+    </w:p>
+    <w:p>
+      <w:pPr>
+        <w:pStyle w:val="SUPSITestoArial10"/>
+        <w:rPr>
+          <w:rFonts w:cs="Arial"/>
+          <w:lang w:val="it-IT"/>
+        </w:rPr>
+      </w:pPr>
+      <w:r>
+        <w:rPr>
+          <w:rFonts w:cs="Arial"/>
+          <w:lang w:val="it-IT"/>
+        </w:rPr>
+        <w:t xml:space="preserve">È una tecnologia che lavora sul breve raggio, 10 [cm] o meno, e permette di trasmettere una serie di dati. Viene utilizzata di solito in lettura, ma volendo la si può utilizzare anche per la scrittura. Essa utilizza l’accoppiamento tra due antenne a circuito chiuso, così facendo crea un </w:t>
+      </w:r>
+      <w:proofErr w:type="spellStart"/>
+      <w:r>
+        <w:rPr>
+          <w:rFonts w:cs="Arial"/>
+          <w:lang w:val="it-IT"/>
+        </w:rPr>
+        <w:t>trasfomatore</w:t>
+      </w:r>
+      <w:proofErr w:type="spellEnd"/>
+      <w:r>
+        <w:rPr>
+          <w:rFonts w:cs="Arial"/>
+          <w:lang w:val="it-IT"/>
+        </w:rPr>
+        <w:t xml:space="preserve"> con nucleo d’aria. Un campo magnetico alternato è il principale fattore di accoppiamento, esso riduce al minimo le possibili interfere</w:t>
+      </w:r>
+      <w:r>
+        <w:rPr>
+          <w:rFonts w:cs="Arial"/>
+          <w:lang w:val="it-IT"/>
+        </w:rPr>
+        <w:t>n</w:t>
+      </w:r>
+      <w:r>
+        <w:rPr>
+          <w:rFonts w:cs="Arial"/>
+          <w:lang w:val="it-IT"/>
+        </w:rPr>
+        <w:t>ze.</w:t>
+      </w:r>
+      <w:r>
+        <w:rPr>
+          <w:rFonts w:cs="Arial"/>
+          <w:lang w:val="it-IT"/>
+        </w:rPr>
+        <w:t xml:space="preserve"> Essa opera all’interno della banda ISM di </w:t>
+      </w:r>
+      <w:proofErr w:type="gramStart"/>
+      <w:r>
+        <w:rPr>
+          <w:rFonts w:cs="Arial"/>
+          <w:lang w:val="it-IT"/>
+        </w:rPr>
+        <w:t xml:space="preserve">radiofrequenza </w:t>
+      </w:r>
+      <w:r>
+        <w:rPr>
+          <w:rFonts w:cs="Arial"/>
+          <w:lang w:val="it-IT"/>
+        </w:rPr>
+        <w:t xml:space="preserve"> disponibile</w:t>
+      </w:r>
+      <w:proofErr w:type="gramEnd"/>
+      <w:r>
+        <w:rPr>
+          <w:rFonts w:cs="Arial"/>
+          <w:lang w:val="it-IT"/>
+        </w:rPr>
+        <w:t xml:space="preserve"> a livello globale e senza licenza di 13,56 MHz</w:t>
+      </w:r>
+      <w:r>
+        <w:rPr>
+          <w:rFonts w:cs="Arial"/>
+          <w:lang w:val="it-IT"/>
+        </w:rPr>
+        <w:t>.</w:t>
+      </w:r>
+    </w:p>
+    <w:p>
+      <w:pPr>
+        <w:pStyle w:val="NormaleWeb"/>
+        <w:shd w:val="clear" w:color="auto" w:fill="FFFFFF"/>
+        <w:spacing w:before="120" w:beforeAutospacing="0" w:after="0" w:afterAutospacing="0"/>
+        <w:rPr>
+          <w:rFonts w:ascii="Arial" w:hAnsi="Arial" w:cs="Arial"/>
+          <w:color w:val="202122"/>
+          <w:sz w:val="22"/>
+          <w:szCs w:val="22"/>
+        </w:rPr>
+      </w:pPr>
+      <w:r>
+        <w:rPr>
+          <w:rFonts w:ascii="Arial" w:hAnsi="Arial" w:cs="Arial"/>
+          <w:color w:val="202122"/>
+          <w:sz w:val="22"/>
+          <w:szCs w:val="22"/>
+        </w:rPr>
+        <w:t>La comunicazione avviene tra un dispositivo "iniziatore" attivo e un dispositivo che può essere:</w:t>
+      </w:r>
+    </w:p>
+    <w:p>
+      <w:pPr>
+        <w:pStyle w:val="NormaleWeb"/>
+        <w:shd w:val="clear" w:color="auto" w:fill="FFFFFF"/>
+        <w:spacing w:before="120" w:beforeAutospacing="0" w:after="0" w:afterAutospacing="0"/>
+        <w:rPr>
+          <w:rFonts w:ascii="Arial" w:hAnsi="Arial" w:cs="Arial"/>
+          <w:b/>
+          <w:bCs/>
+          <w:color w:val="202122"/>
+          <w:sz w:val="22"/>
+          <w:szCs w:val="22"/>
+        </w:rPr>
+      </w:pPr>
+      <w:r>
+        <w:rPr>
+          <w:rFonts w:ascii="Arial" w:hAnsi="Arial" w:cs="Arial"/>
+          <w:b/>
+          <w:bCs/>
+          <w:color w:val="202122"/>
+          <w:sz w:val="22"/>
+          <w:szCs w:val="22"/>
+        </w:rPr>
+        <w:t>Passivo</w:t>
+      </w:r>
+    </w:p>
+    <w:p>
+      <w:pPr>
+        <w:shd w:val="clear" w:color="auto" w:fill="FFFFFF"/>
+        <w:spacing w:after="24"/>
+        <w:ind w:left="720"/>
+        <w:rPr>
+          <w:rFonts w:cs="Arial"/>
+          <w:color w:val="202122"/>
+          <w:sz w:val="22"/>
+          <w:szCs w:val="22"/>
+        </w:rPr>
+      </w:pPr>
+      <w:r>
+        <w:rPr>
+          <w:rFonts w:cs="Arial"/>
+          <w:color w:val="202122"/>
+          <w:sz w:val="22"/>
+          <w:szCs w:val="22"/>
+        </w:rPr>
+        <w:t>Il dispositivo iniziatore fornisce un campo portante e il dispositivo bersaglio, agendo da </w:t>
+      </w:r>
+      <w:proofErr w:type="spellStart"/>
+      <w:r>
+        <w:rPr>
+          <w:rFonts w:cs="Arial"/>
+          <w:color w:val="202122"/>
+          <w:sz w:val="22"/>
+          <w:szCs w:val="22"/>
+        </w:rPr>
+        <w:t>transpoder</w:t>
+      </w:r>
+      <w:proofErr w:type="spellEnd"/>
+      <w:r>
+        <w:rPr>
+          <w:rFonts w:cs="Arial"/>
+          <w:color w:val="202122"/>
+          <w:sz w:val="22"/>
+          <w:szCs w:val="22"/>
+        </w:rPr>
+        <w:t>, comunica modulando il campo incidente. In questa modalità, il dispositivo target può trarre la sua potenza operativa dal campo magnetico fornito dall'iniziatore.</w:t>
+      </w:r>
+    </w:p>
+    <w:p>
+      <w:pPr>
+        <w:shd w:val="clear" w:color="auto" w:fill="FFFFFF"/>
+        <w:spacing w:after="24"/>
+        <w:rPr>
+          <w:rFonts w:cs="Arial"/>
+          <w:b/>
+          <w:bCs/>
+          <w:color w:val="202122"/>
+          <w:sz w:val="22"/>
+          <w:szCs w:val="22"/>
+        </w:rPr>
+      </w:pPr>
+      <w:r>
+        <w:rPr>
+          <w:rFonts w:cs="Arial"/>
+          <w:b/>
+          <w:bCs/>
+          <w:color w:val="202122"/>
+          <w:sz w:val="22"/>
+          <w:szCs w:val="22"/>
+        </w:rPr>
+        <w:t>Attivo</w:t>
+      </w:r>
+    </w:p>
+    <w:p>
+      <w:pPr>
+        <w:shd w:val="clear" w:color="auto" w:fill="FFFFFF"/>
+        <w:spacing w:after="24"/>
+        <w:ind w:left="720"/>
+        <w:rPr>
+          <w:rFonts w:cs="Arial"/>
+          <w:color w:val="202122"/>
+          <w:sz w:val="22"/>
+          <w:szCs w:val="22"/>
+        </w:rPr>
+      </w:pPr>
+      <w:r>
+        <w:rPr>
+          <w:rFonts w:cs="Arial"/>
+          <w:color w:val="202122"/>
+          <w:sz w:val="22"/>
+          <w:szCs w:val="22"/>
+        </w:rPr>
+        <w:t>Sia il dispositivo iniziatore che quello target comunicano generando alternativamente i propri campi. Un dispositivo interrompe la trasmissione per ricevere dati dall'altro. Questa modalità richiede che entrambi i dispositivi includano alimentatori.</w:t>
+      </w:r>
+    </w:p>
+    <w:tbl>
+      <w:tblPr>
+        <w:tblW w:w="0" w:type="auto"/>
+        <w:tblInd w:w="768" w:type="dxa"/>
+        <w:tblBorders>
+          <w:top w:val="single" w:sz="6" w:space="0" w:color="A2A9B1"/>
+          <w:left w:val="single" w:sz="6" w:space="0" w:color="A2A9B1"/>
+          <w:bottom w:val="single" w:sz="6" w:space="0" w:color="A2A9B1"/>
+          <w:right w:val="single" w:sz="6" w:space="0" w:color="A2A9B1"/>
+        </w:tblBorders>
+        <w:shd w:val="clear" w:color="auto" w:fill="F8F9FA"/>
+        <w:tblCellMar>
+          <w:top w:w="15" w:type="dxa"/>
+          <w:left w:w="15" w:type="dxa"/>
+          <w:bottom w:w="15" w:type="dxa"/>
+          <w:right w:w="15" w:type="dxa"/>
+        </w:tblCellMar>
+        <w:tblLook w:val="04A0" w:firstRow="1" w:lastRow="0" w:firstColumn="1" w:lastColumn="0" w:noHBand="0" w:noVBand="1"/>
+      </w:tblPr>
+      <w:tblGrid>
+        <w:gridCol w:w="1818"/>
+        <w:gridCol w:w="3665"/>
+        <w:gridCol w:w="2797"/>
+      </w:tblGrid>
+      <w:tr>
+        <w:tc>
+          <w:tcPr>
+            <w:tcW w:w="0" w:type="auto"/>
+            <w:tcBorders>
+              <w:top w:val="single" w:sz="6" w:space="0" w:color="A2A9B1"/>
+              <w:left w:val="single" w:sz="6" w:space="0" w:color="A2A9B1"/>
+              <w:bottom w:val="single" w:sz="6" w:space="0" w:color="A2A9B1"/>
+              <w:right w:val="single" w:sz="6" w:space="0" w:color="A2A9B1"/>
+            </w:tcBorders>
+            <w:shd w:val="clear" w:color="auto" w:fill="EAECF0"/>
+            <w:tcMar>
+              <w:top w:w="48" w:type="dxa"/>
+              <w:left w:w="96" w:type="dxa"/>
+              <w:bottom w:w="48" w:type="dxa"/>
+              <w:right w:w="96" w:type="dxa"/>
+            </w:tcMar>
+            <w:vAlign w:val="center"/>
+            <w:hideMark/>
+          </w:tcPr>
+          <w:p>
+            <w:pPr>
+              <w:spacing w:before="240" w:after="240"/>
+              <w:jc w:val="center"/>
+              <w:rPr>
+                <w:rFonts w:cs="Arial"/>
+                <w:b/>
+                <w:bCs/>
+                <w:color w:val="202122"/>
+                <w:sz w:val="22"/>
+                <w:szCs w:val="22"/>
+              </w:rPr>
+            </w:pPr>
+            <w:r>
+              <w:rPr>
+                <w:rFonts w:cs="Arial"/>
+                <w:b/>
+                <w:bCs/>
+                <w:color w:val="202122"/>
+                <w:sz w:val="22"/>
+                <w:szCs w:val="22"/>
+              </w:rPr>
+              <w:t>Velocità (</w:t>
+            </w:r>
+            <w:proofErr w:type="spellStart"/>
+            <w:r>
+              <w:rPr>
+                <w:rFonts w:cs="Arial"/>
+                <w:b/>
+                <w:bCs/>
+                <w:color w:val="202122"/>
+                <w:sz w:val="22"/>
+                <w:szCs w:val="22"/>
+              </w:rPr>
+              <w:t>kbit</w:t>
+            </w:r>
+            <w:proofErr w:type="spellEnd"/>
+            <w:r>
+              <w:rPr>
+                <w:rFonts w:cs="Arial"/>
+                <w:b/>
+                <w:bCs/>
+                <w:color w:val="202122"/>
+                <w:sz w:val="22"/>
+                <w:szCs w:val="22"/>
+              </w:rPr>
+              <w:t>/s)</w:t>
+            </w:r>
+          </w:p>
+        </w:tc>
+        <w:tc>
+          <w:tcPr>
+            <w:tcW w:w="0" w:type="auto"/>
+            <w:tcBorders>
+              <w:top w:val="single" w:sz="6" w:space="0" w:color="A2A9B1"/>
+              <w:left w:val="single" w:sz="6" w:space="0" w:color="A2A9B1"/>
+              <w:bottom w:val="single" w:sz="6" w:space="0" w:color="A2A9B1"/>
+              <w:right w:val="single" w:sz="6" w:space="0" w:color="A2A9B1"/>
+            </w:tcBorders>
+            <w:shd w:val="clear" w:color="auto" w:fill="EAECF0"/>
+            <w:tcMar>
+              <w:top w:w="48" w:type="dxa"/>
+              <w:left w:w="96" w:type="dxa"/>
+              <w:bottom w:w="48" w:type="dxa"/>
+              <w:right w:w="96" w:type="dxa"/>
+            </w:tcMar>
+            <w:vAlign w:val="center"/>
+            <w:hideMark/>
+          </w:tcPr>
+          <w:p>
+            <w:pPr>
+              <w:spacing w:before="240" w:after="240"/>
+              <w:jc w:val="center"/>
+              <w:rPr>
+                <w:rFonts w:cs="Arial"/>
+                <w:b/>
+                <w:bCs/>
+                <w:color w:val="202122"/>
+                <w:sz w:val="22"/>
+                <w:szCs w:val="22"/>
+              </w:rPr>
+            </w:pPr>
+            <w:r>
+              <w:rPr>
+                <w:rFonts w:cs="Arial"/>
+                <w:b/>
+                <w:bCs/>
+                <w:color w:val="202122"/>
+                <w:sz w:val="22"/>
+                <w:szCs w:val="22"/>
+              </w:rPr>
+              <w:t>Dispositivo attivo</w:t>
+            </w:r>
+          </w:p>
+        </w:tc>
+        <w:tc>
+          <w:tcPr>
+            <w:tcW w:w="0" w:type="auto"/>
+            <w:tcBorders>
+              <w:top w:val="single" w:sz="6" w:space="0" w:color="A2A9B1"/>
+              <w:left w:val="single" w:sz="6" w:space="0" w:color="A2A9B1"/>
+              <w:bottom w:val="single" w:sz="6" w:space="0" w:color="A2A9B1"/>
+              <w:right w:val="single" w:sz="6" w:space="0" w:color="A2A9B1"/>
+            </w:tcBorders>
+            <w:shd w:val="clear" w:color="auto" w:fill="EAECF0"/>
+            <w:tcMar>
+              <w:top w:w="48" w:type="dxa"/>
+              <w:left w:w="96" w:type="dxa"/>
+              <w:bottom w:w="48" w:type="dxa"/>
+              <w:right w:w="96" w:type="dxa"/>
+            </w:tcMar>
+            <w:vAlign w:val="center"/>
+            <w:hideMark/>
+          </w:tcPr>
+          <w:p>
+            <w:pPr>
+              <w:spacing w:before="240" w:after="240"/>
+              <w:jc w:val="center"/>
+              <w:rPr>
+                <w:rFonts w:cs="Arial"/>
+                <w:b/>
+                <w:bCs/>
+                <w:color w:val="202122"/>
+                <w:sz w:val="22"/>
+                <w:szCs w:val="22"/>
+              </w:rPr>
+            </w:pPr>
+            <w:r>
+              <w:rPr>
+                <w:rFonts w:cs="Arial"/>
+                <w:b/>
+                <w:bCs/>
+                <w:color w:val="202122"/>
+                <w:sz w:val="22"/>
+                <w:szCs w:val="22"/>
+              </w:rPr>
+              <w:t>Dispositivo passivo</w:t>
+            </w:r>
+          </w:p>
+        </w:tc>
+      </w:tr>
+      <w:tr>
+        <w:tc>
+          <w:tcPr>
+            <w:tcW w:w="0" w:type="auto"/>
+            <w:tcBorders>
+              <w:top w:val="single" w:sz="6" w:space="0" w:color="A2A9B1"/>
+              <w:left w:val="single" w:sz="6" w:space="0" w:color="A2A9B1"/>
+              <w:bottom w:val="single" w:sz="6" w:space="0" w:color="A2A9B1"/>
+              <w:right w:val="single" w:sz="6" w:space="0" w:color="A2A9B1"/>
+            </w:tcBorders>
+            <w:shd w:val="clear" w:color="auto" w:fill="EAECF0"/>
+            <w:tcMar>
+              <w:top w:w="48" w:type="dxa"/>
+              <w:left w:w="96" w:type="dxa"/>
+              <w:bottom w:w="48" w:type="dxa"/>
+              <w:right w:w="96" w:type="dxa"/>
+            </w:tcMar>
+            <w:vAlign w:val="center"/>
+            <w:hideMark/>
+          </w:tcPr>
+          <w:p>
+            <w:pPr>
+              <w:spacing w:before="240" w:after="240"/>
+              <w:jc w:val="center"/>
+              <w:rPr>
+                <w:rFonts w:cs="Arial"/>
+                <w:b/>
+                <w:bCs/>
+                <w:color w:val="202122"/>
+                <w:sz w:val="22"/>
+                <w:szCs w:val="22"/>
+              </w:rPr>
+            </w:pPr>
+            <w:r>
+              <w:rPr>
+                <w:rFonts w:cs="Arial"/>
+                <w:b/>
+                <w:bCs/>
+                <w:color w:val="202122"/>
+                <w:sz w:val="22"/>
+                <w:szCs w:val="22"/>
+              </w:rPr>
+              <w:lastRenderedPageBreak/>
+              <w:t>424</w:t>
+            </w:r>
+          </w:p>
+        </w:tc>
+        <w:tc>
+          <w:tcPr>
+            <w:tcW w:w="0" w:type="auto"/>
+            <w:tcBorders>
+              <w:top w:val="single" w:sz="6" w:space="0" w:color="A2A9B1"/>
+              <w:left w:val="single" w:sz="6" w:space="0" w:color="A2A9B1"/>
+              <w:bottom w:val="single" w:sz="6" w:space="0" w:color="A2A9B1"/>
+              <w:right w:val="single" w:sz="6" w:space="0" w:color="A2A9B1"/>
+            </w:tcBorders>
+            <w:shd w:val="clear" w:color="auto" w:fill="F8F9FA"/>
+            <w:tcMar>
+              <w:top w:w="48" w:type="dxa"/>
+              <w:left w:w="96" w:type="dxa"/>
+              <w:bottom w:w="48" w:type="dxa"/>
+              <w:right w:w="96" w:type="dxa"/>
+            </w:tcMar>
+            <w:vAlign w:val="center"/>
+            <w:hideMark/>
+          </w:tcPr>
+          <w:p>
+            <w:pPr>
+              <w:spacing w:before="240" w:after="240"/>
+              <w:jc w:val="left"/>
+              <w:rPr>
+                <w:rFonts w:cs="Arial"/>
+                <w:color w:val="202122"/>
+                <w:sz w:val="22"/>
+                <w:szCs w:val="22"/>
+              </w:rPr>
+            </w:pPr>
+            <w:r>
+              <w:rPr>
+                <w:rFonts w:cs="Arial"/>
+                <w:color w:val="202122"/>
+                <w:sz w:val="22"/>
+                <w:szCs w:val="22"/>
+              </w:rPr>
+              <w:t>Manchester, 10% </w:t>
+            </w:r>
+            <w:hyperlink r:id="rId10" w:tooltip="Keying con spostamento di ampiezza" w:history="1">
+              <w:r>
+                <w:rPr>
+                  <w:rStyle w:val="Collegamentoipertestuale"/>
+                  <w:rFonts w:ascii="Arial" w:hAnsi="Arial" w:cs="Arial"/>
+                  <w:color w:val="3366CC"/>
+                  <w:sz w:val="22"/>
+                  <w:szCs w:val="22"/>
+                </w:rPr>
+                <w:t>CHIEDE</w:t>
+              </w:r>
+            </w:hyperlink>
+          </w:p>
+        </w:tc>
+        <w:tc>
+          <w:tcPr>
+            <w:tcW w:w="0" w:type="auto"/>
+            <w:tcBorders>
+              <w:top w:val="single" w:sz="6" w:space="0" w:color="A2A9B1"/>
+              <w:left w:val="single" w:sz="6" w:space="0" w:color="A2A9B1"/>
+              <w:bottom w:val="single" w:sz="6" w:space="0" w:color="A2A9B1"/>
+              <w:right w:val="single" w:sz="6" w:space="0" w:color="A2A9B1"/>
+            </w:tcBorders>
+            <w:shd w:val="clear" w:color="auto" w:fill="F8F9FA"/>
+            <w:tcMar>
+              <w:top w:w="48" w:type="dxa"/>
+              <w:left w:w="96" w:type="dxa"/>
+              <w:bottom w:w="48" w:type="dxa"/>
+              <w:right w:w="96" w:type="dxa"/>
+            </w:tcMar>
+            <w:vAlign w:val="center"/>
+            <w:hideMark/>
+          </w:tcPr>
+          <w:p>
+            <w:pPr>
+              <w:spacing w:before="240" w:after="240"/>
+              <w:rPr>
+                <w:rFonts w:cs="Arial"/>
+                <w:color w:val="202122"/>
+                <w:sz w:val="22"/>
+                <w:szCs w:val="22"/>
+              </w:rPr>
+            </w:pPr>
+            <w:r>
+              <w:rPr>
+                <w:rFonts w:cs="Arial"/>
+                <w:color w:val="202122"/>
+                <w:sz w:val="22"/>
+                <w:szCs w:val="22"/>
+              </w:rPr>
+              <w:t>Manchester, 10% CHIEDE</w:t>
+            </w:r>
+          </w:p>
+        </w:tc>
+      </w:tr>
+      <w:tr>
+        <w:tc>
+          <w:tcPr>
+            <w:tcW w:w="0" w:type="auto"/>
+            <w:tcBorders>
+              <w:top w:val="single" w:sz="6" w:space="0" w:color="A2A9B1"/>
+              <w:left w:val="single" w:sz="6" w:space="0" w:color="A2A9B1"/>
+              <w:bottom w:val="single" w:sz="6" w:space="0" w:color="A2A9B1"/>
+              <w:right w:val="single" w:sz="6" w:space="0" w:color="A2A9B1"/>
+            </w:tcBorders>
+            <w:shd w:val="clear" w:color="auto" w:fill="EAECF0"/>
+            <w:tcMar>
+              <w:top w:w="48" w:type="dxa"/>
+              <w:left w:w="96" w:type="dxa"/>
+              <w:bottom w:w="48" w:type="dxa"/>
+              <w:right w:w="96" w:type="dxa"/>
+            </w:tcMar>
+            <w:vAlign w:val="center"/>
+            <w:hideMark/>
+          </w:tcPr>
+          <w:p>
+            <w:pPr>
+              <w:spacing w:before="240" w:after="240"/>
+              <w:jc w:val="center"/>
+              <w:rPr>
+                <w:rFonts w:cs="Arial"/>
+                <w:b/>
+                <w:bCs/>
+                <w:color w:val="202122"/>
+                <w:sz w:val="22"/>
+                <w:szCs w:val="22"/>
+              </w:rPr>
+            </w:pPr>
+            <w:r>
+              <w:rPr>
+                <w:rFonts w:cs="Arial"/>
+                <w:b/>
+                <w:bCs/>
+                <w:color w:val="202122"/>
+                <w:sz w:val="22"/>
+                <w:szCs w:val="22"/>
+              </w:rPr>
+              <w:t>212</w:t>
+            </w:r>
+          </w:p>
+        </w:tc>
+        <w:tc>
+          <w:tcPr>
+            <w:tcW w:w="0" w:type="auto"/>
+            <w:tcBorders>
+              <w:top w:val="single" w:sz="6" w:space="0" w:color="A2A9B1"/>
+              <w:left w:val="single" w:sz="6" w:space="0" w:color="A2A9B1"/>
+              <w:bottom w:val="single" w:sz="6" w:space="0" w:color="A2A9B1"/>
+              <w:right w:val="single" w:sz="6" w:space="0" w:color="A2A9B1"/>
+            </w:tcBorders>
+            <w:shd w:val="clear" w:color="auto" w:fill="F8F9FA"/>
+            <w:tcMar>
+              <w:top w:w="48" w:type="dxa"/>
+              <w:left w:w="96" w:type="dxa"/>
+              <w:bottom w:w="48" w:type="dxa"/>
+              <w:right w:w="96" w:type="dxa"/>
+            </w:tcMar>
+            <w:vAlign w:val="center"/>
+            <w:hideMark/>
+          </w:tcPr>
+          <w:p>
+            <w:pPr>
+              <w:spacing w:before="240" w:after="240"/>
+              <w:jc w:val="left"/>
+              <w:rPr>
+                <w:rFonts w:cs="Arial"/>
+                <w:color w:val="202122"/>
+                <w:sz w:val="22"/>
+                <w:szCs w:val="22"/>
+              </w:rPr>
+            </w:pPr>
+            <w:r>
+              <w:rPr>
+                <w:rFonts w:cs="Arial"/>
+                <w:color w:val="202122"/>
+                <w:sz w:val="22"/>
+                <w:szCs w:val="22"/>
+              </w:rPr>
+              <w:t>Manchester, 10% CHIEDE</w:t>
+            </w:r>
+          </w:p>
+        </w:tc>
+        <w:tc>
+          <w:tcPr>
+            <w:tcW w:w="0" w:type="auto"/>
+            <w:tcBorders>
+              <w:top w:val="single" w:sz="6" w:space="0" w:color="A2A9B1"/>
+              <w:left w:val="single" w:sz="6" w:space="0" w:color="A2A9B1"/>
+              <w:bottom w:val="single" w:sz="6" w:space="0" w:color="A2A9B1"/>
+              <w:right w:val="single" w:sz="6" w:space="0" w:color="A2A9B1"/>
+            </w:tcBorders>
+            <w:shd w:val="clear" w:color="auto" w:fill="F8F9FA"/>
+            <w:tcMar>
+              <w:top w:w="48" w:type="dxa"/>
+              <w:left w:w="96" w:type="dxa"/>
+              <w:bottom w:w="48" w:type="dxa"/>
+              <w:right w:w="96" w:type="dxa"/>
+            </w:tcMar>
+            <w:vAlign w:val="center"/>
+            <w:hideMark/>
+          </w:tcPr>
+          <w:p>
+            <w:pPr>
+              <w:spacing w:before="240" w:after="240"/>
+              <w:rPr>
+                <w:rFonts w:cs="Arial"/>
+                <w:color w:val="202122"/>
+                <w:sz w:val="22"/>
+                <w:szCs w:val="22"/>
+              </w:rPr>
+            </w:pPr>
+            <w:r>
+              <w:rPr>
+                <w:rFonts w:cs="Arial"/>
+                <w:color w:val="202122"/>
+                <w:sz w:val="22"/>
+                <w:szCs w:val="22"/>
+              </w:rPr>
+              <w:t>Manchester, 10% CHIEDE</w:t>
+            </w:r>
+          </w:p>
+        </w:tc>
+      </w:tr>
+      <w:tr>
+        <w:tc>
+          <w:tcPr>
+            <w:tcW w:w="0" w:type="auto"/>
+            <w:tcBorders>
+              <w:top w:val="single" w:sz="6" w:space="0" w:color="A2A9B1"/>
+              <w:left w:val="single" w:sz="6" w:space="0" w:color="A2A9B1"/>
+              <w:bottom w:val="single" w:sz="6" w:space="0" w:color="A2A9B1"/>
+              <w:right w:val="single" w:sz="6" w:space="0" w:color="A2A9B1"/>
+            </w:tcBorders>
+            <w:shd w:val="clear" w:color="auto" w:fill="EAECF0"/>
+            <w:tcMar>
+              <w:top w:w="48" w:type="dxa"/>
+              <w:left w:w="96" w:type="dxa"/>
+              <w:bottom w:w="48" w:type="dxa"/>
+              <w:right w:w="96" w:type="dxa"/>
+            </w:tcMar>
+            <w:vAlign w:val="center"/>
+            <w:hideMark/>
+          </w:tcPr>
+          <w:p>
+            <w:pPr>
+              <w:spacing w:before="240" w:after="240"/>
+              <w:jc w:val="center"/>
+              <w:rPr>
+                <w:rFonts w:cs="Arial"/>
+                <w:b/>
+                <w:bCs/>
+                <w:color w:val="202122"/>
+                <w:sz w:val="22"/>
+                <w:szCs w:val="22"/>
+              </w:rPr>
+            </w:pPr>
+            <w:r>
+              <w:rPr>
+                <w:rFonts w:cs="Arial"/>
+                <w:b/>
+                <w:bCs/>
+                <w:color w:val="202122"/>
+                <w:sz w:val="22"/>
+                <w:szCs w:val="22"/>
+              </w:rPr>
+              <w:t>106</w:t>
+            </w:r>
+          </w:p>
+        </w:tc>
+        <w:tc>
+          <w:tcPr>
+            <w:tcW w:w="0" w:type="auto"/>
+            <w:tcBorders>
+              <w:top w:val="single" w:sz="6" w:space="0" w:color="A2A9B1"/>
+              <w:left w:val="single" w:sz="6" w:space="0" w:color="A2A9B1"/>
+              <w:bottom w:val="single" w:sz="6" w:space="0" w:color="A2A9B1"/>
+              <w:right w:val="single" w:sz="6" w:space="0" w:color="A2A9B1"/>
+            </w:tcBorders>
+            <w:shd w:val="clear" w:color="auto" w:fill="F8F9FA"/>
+            <w:tcMar>
+              <w:top w:w="48" w:type="dxa"/>
+              <w:left w:w="96" w:type="dxa"/>
+              <w:bottom w:w="48" w:type="dxa"/>
+              <w:right w:w="96" w:type="dxa"/>
+            </w:tcMar>
+            <w:vAlign w:val="center"/>
+            <w:hideMark/>
+          </w:tcPr>
+          <w:p>
+            <w:pPr>
+              <w:spacing w:before="240" w:after="240"/>
+              <w:jc w:val="left"/>
+              <w:rPr>
+                <w:rFonts w:cs="Arial"/>
+                <w:color w:val="202122"/>
+                <w:sz w:val="22"/>
+                <w:szCs w:val="22"/>
+              </w:rPr>
+            </w:pPr>
+            <w:r>
+              <w:rPr>
+                <w:rFonts w:cs="Arial"/>
+                <w:color w:val="202122"/>
+                <w:sz w:val="22"/>
+                <w:szCs w:val="22"/>
+              </w:rPr>
+              <w:t>Miller modificato, 100% CHIEDERE</w:t>
+            </w:r>
+          </w:p>
+        </w:tc>
+        <w:tc>
+          <w:tcPr>
+            <w:tcW w:w="0" w:type="auto"/>
+            <w:tcBorders>
+              <w:top w:val="single" w:sz="6" w:space="0" w:color="A2A9B1"/>
+              <w:left w:val="single" w:sz="6" w:space="0" w:color="A2A9B1"/>
+              <w:bottom w:val="single" w:sz="6" w:space="0" w:color="A2A9B1"/>
+              <w:right w:val="single" w:sz="6" w:space="0" w:color="A2A9B1"/>
+            </w:tcBorders>
+            <w:shd w:val="clear" w:color="auto" w:fill="F8F9FA"/>
+            <w:tcMar>
+              <w:top w:w="48" w:type="dxa"/>
+              <w:left w:w="96" w:type="dxa"/>
+              <w:bottom w:w="48" w:type="dxa"/>
+              <w:right w:w="96" w:type="dxa"/>
+            </w:tcMar>
+            <w:vAlign w:val="center"/>
+            <w:hideMark/>
+          </w:tcPr>
+          <w:p>
+            <w:pPr>
+              <w:spacing w:before="240" w:after="240"/>
+              <w:rPr>
+                <w:rFonts w:cs="Arial"/>
+                <w:color w:val="202122"/>
+                <w:sz w:val="22"/>
+                <w:szCs w:val="22"/>
+              </w:rPr>
+            </w:pPr>
+            <w:r>
+              <w:rPr>
+                <w:rFonts w:cs="Arial"/>
+                <w:color w:val="202122"/>
+                <w:sz w:val="22"/>
+                <w:szCs w:val="22"/>
+              </w:rPr>
+              <w:t>Manchester, 10% CHIEDE</w:t>
+            </w:r>
+          </w:p>
+        </w:tc>
+      </w:tr>
+    </w:tbl>
+    <w:p>
+      <w:pPr>
+        <w:pStyle w:val="NormaleWeb"/>
+        <w:shd w:val="clear" w:color="auto" w:fill="FFFFFF"/>
+        <w:spacing w:before="120" w:beforeAutospacing="0" w:after="0" w:afterAutospacing="0"/>
+        <w:ind w:left="768"/>
+        <w:rPr>
+          <w:rFonts w:ascii="Arial" w:hAnsi="Arial" w:cs="Arial"/>
+          <w:color w:val="202122"/>
+          <w:sz w:val="22"/>
+          <w:szCs w:val="22"/>
+        </w:rPr>
+      </w:pPr>
+      <w:r>
+        <w:rPr>
+          <w:rFonts w:ascii="Arial" w:hAnsi="Arial" w:cs="Arial"/>
+          <w:color w:val="202122"/>
+          <w:sz w:val="22"/>
+          <w:szCs w:val="22"/>
+        </w:rPr>
+        <w:t>NFC utilizza due diverse </w:t>
+      </w:r>
+      <w:hyperlink r:id="rId11" w:tooltip="Teoria dei codici" w:history="1">
+        <w:r>
+          <w:rPr>
+            <w:rStyle w:val="Collegamentoipertestuale"/>
+            <w:rFonts w:ascii="Arial" w:hAnsi="Arial" w:cs="Arial"/>
+            <w:color w:val="3366CC"/>
+            <w:sz w:val="22"/>
+            <w:szCs w:val="22"/>
+          </w:rPr>
+          <w:t>codifiche</w:t>
+        </w:r>
+      </w:hyperlink>
+      <w:r>
+        <w:rPr>
+          <w:rFonts w:ascii="Arial" w:hAnsi="Arial" w:cs="Arial"/>
+          <w:color w:val="202122"/>
+          <w:sz w:val="22"/>
+          <w:szCs w:val="22"/>
+        </w:rPr>
+        <w:t xml:space="preserve"> per trasferire i dati. Se un dispositivo attivo trasmette dati a 106 </w:t>
+      </w:r>
+      <w:proofErr w:type="spellStart"/>
+      <w:r>
+        <w:rPr>
+          <w:rFonts w:ascii="Arial" w:hAnsi="Arial" w:cs="Arial"/>
+          <w:color w:val="202122"/>
+          <w:sz w:val="22"/>
+          <w:szCs w:val="22"/>
+        </w:rPr>
+        <w:t>kbit</w:t>
+      </w:r>
+      <w:proofErr w:type="spellEnd"/>
+      <w:r>
+        <w:rPr>
+          <w:rFonts w:ascii="Arial" w:hAnsi="Arial" w:cs="Arial"/>
+          <w:color w:val="202122"/>
+          <w:sz w:val="22"/>
+          <w:szCs w:val="22"/>
+        </w:rPr>
+        <w:t>/s, viene utilizzata una </w:t>
+      </w:r>
+      <w:hyperlink r:id="rId12" w:tooltip="Codifica di Miller" w:history="1">
+        <w:r>
+          <w:rPr>
+            <w:rStyle w:val="Collegamentoipertestuale"/>
+            <w:rFonts w:ascii="Arial" w:hAnsi="Arial" w:cs="Arial"/>
+            <w:color w:val="3366CC"/>
+            <w:sz w:val="22"/>
+            <w:szCs w:val="22"/>
+          </w:rPr>
+          <w:t>codifica Miller</w:t>
+        </w:r>
+      </w:hyperlink>
+      <w:r>
+        <w:rPr>
+          <w:rFonts w:ascii="Arial" w:hAnsi="Arial" w:cs="Arial"/>
+          <w:color w:val="202122"/>
+          <w:sz w:val="22"/>
+          <w:szCs w:val="22"/>
+        </w:rPr>
+        <w:t> modificata con </w:t>
+      </w:r>
+      <w:hyperlink r:id="rId13" w:tooltip="Modulazione" w:history="1">
+        <w:r>
+          <w:rPr>
+            <w:rStyle w:val="Collegamentoipertestuale"/>
+            <w:rFonts w:ascii="Arial" w:hAnsi="Arial" w:cs="Arial"/>
+            <w:color w:val="3366CC"/>
+            <w:sz w:val="22"/>
+            <w:szCs w:val="22"/>
+          </w:rPr>
+          <w:t>modulazione del 100%. </w:t>
+        </w:r>
+      </w:hyperlink>
+      <w:r>
+        <w:rPr>
+          <w:rFonts w:ascii="Arial" w:hAnsi="Arial" w:cs="Arial"/>
+          <w:color w:val="202122"/>
+          <w:sz w:val="22"/>
+          <w:szCs w:val="22"/>
+        </w:rPr>
+        <w:t>In tutti gli altri casi viene utilizzata </w:t>
+      </w:r>
+      <w:hyperlink r:id="rId14" w:tooltip="Codifica Manchester" w:history="1">
+        <w:r>
+          <w:rPr>
+            <w:rStyle w:val="Collegamentoipertestuale"/>
+            <w:rFonts w:ascii="Arial" w:hAnsi="Arial" w:cs="Arial"/>
+            <w:color w:val="3366CC"/>
+            <w:sz w:val="22"/>
+            <w:szCs w:val="22"/>
+          </w:rPr>
+          <w:t>la codifica Manchester</w:t>
+        </w:r>
+      </w:hyperlink>
+      <w:r>
+        <w:rPr>
+          <w:rFonts w:ascii="Arial" w:hAnsi="Arial" w:cs="Arial"/>
+          <w:color w:val="202122"/>
+          <w:sz w:val="22"/>
+          <w:szCs w:val="22"/>
+        </w:rPr>
+        <w:t> con un rapporto di modulazione del 10%.</w:t>
+      </w:r>
+    </w:p>
+    <w:p>
+      <w:pPr>
+        <w:pStyle w:val="NormaleWeb"/>
+        <w:shd w:val="clear" w:color="auto" w:fill="FFFFFF"/>
+        <w:spacing w:before="120" w:beforeAutospacing="0" w:after="0" w:afterAutospacing="0"/>
+        <w:ind w:left="768"/>
+        <w:rPr>
+          <w:rFonts w:ascii="Arial" w:hAnsi="Arial" w:cs="Arial"/>
+          <w:color w:val="202122"/>
+          <w:sz w:val="22"/>
+          <w:szCs w:val="22"/>
+        </w:rPr>
+      </w:pPr>
+      <w:r>
+        <w:rPr>
+          <w:rFonts w:ascii="Arial" w:hAnsi="Arial" w:cs="Arial"/>
+          <w:color w:val="202122"/>
+          <w:sz w:val="22"/>
+          <w:szCs w:val="22"/>
+        </w:rPr>
+        <w:t>Ogni dispositivo NFC attivo può funzionare in una o più di tre modalità:</w:t>
+      </w:r>
+    </w:p>
+    <w:p>
+      <w:pPr>
+        <w:pStyle w:val="NormaleWeb"/>
+        <w:shd w:val="clear" w:color="auto" w:fill="FFFFFF"/>
+        <w:spacing w:before="120" w:beforeAutospacing="0" w:after="0" w:afterAutospacing="0"/>
+        <w:rPr>
+          <w:rFonts w:ascii="Arial" w:hAnsi="Arial" w:cs="Arial"/>
+          <w:color w:val="202122"/>
+          <w:sz w:val="22"/>
+          <w:szCs w:val="22"/>
+        </w:rPr>
+      </w:pPr>
+      <w:r>
+        <w:rPr>
+          <w:rFonts w:ascii="Arial" w:hAnsi="Arial" w:cs="Arial"/>
+          <w:b/>
+          <w:bCs/>
+          <w:color w:val="202122"/>
+          <w:sz w:val="22"/>
+          <w:szCs w:val="22"/>
+        </w:rPr>
+        <w:t>Emulazione della scheda NFC</w:t>
+      </w:r>
+    </w:p>
+    <w:p>
+      <w:pPr>
+        <w:shd w:val="clear" w:color="auto" w:fill="FFFFFF"/>
+        <w:spacing w:after="24"/>
+        <w:ind w:left="720"/>
+        <w:rPr>
+          <w:rFonts w:cs="Arial"/>
+          <w:color w:val="202122"/>
+          <w:sz w:val="22"/>
+          <w:szCs w:val="22"/>
+        </w:rPr>
+      </w:pPr>
+      <w:r>
+        <w:rPr>
+          <w:rFonts w:cs="Arial"/>
+          <w:color w:val="202122"/>
+          <w:sz w:val="22"/>
+          <w:szCs w:val="22"/>
+        </w:rPr>
+        <w:t xml:space="preserve">Consente ai dispositivi abilitati NFC come gli </w:t>
+      </w:r>
+      <w:proofErr w:type="spellStart"/>
+      <w:r>
+        <w:rPr>
+          <w:rFonts w:cs="Arial"/>
+          <w:color w:val="202122"/>
+          <w:sz w:val="22"/>
+          <w:szCs w:val="22"/>
+        </w:rPr>
+        <w:t>smartphone</w:t>
+      </w:r>
+      <w:proofErr w:type="spellEnd"/>
+      <w:r>
+        <w:rPr>
+          <w:rFonts w:cs="Arial"/>
+          <w:color w:val="202122"/>
+          <w:sz w:val="22"/>
+          <w:szCs w:val="22"/>
+        </w:rPr>
+        <w:t xml:space="preserve"> di agire come </w:t>
+      </w:r>
+      <w:proofErr w:type="spellStart"/>
+      <w:r>
+        <w:rPr>
+          <w:rFonts w:cs="Arial"/>
+          <w:color w:val="202122"/>
+          <w:sz w:val="22"/>
+          <w:szCs w:val="22"/>
+        </w:rPr>
+        <w:t>smart</w:t>
+      </w:r>
+      <w:proofErr w:type="spellEnd"/>
+      <w:r>
+        <w:rPr>
+          <w:rFonts w:cs="Arial"/>
+          <w:color w:val="202122"/>
+          <w:sz w:val="22"/>
+          <w:szCs w:val="22"/>
+        </w:rPr>
+        <w:t xml:space="preserve"> card, consentendo agli utenti di eseguire transazioni come pagamenti o emissione di biglietti. Vedere </w:t>
+      </w:r>
+      <w:hyperlink r:id="rId15" w:tooltip="Emulazione della scheda host" w:history="1">
+        <w:r>
+          <w:rPr>
+            <w:rStyle w:val="Collegamentoipertestuale"/>
+            <w:rFonts w:ascii="Arial" w:hAnsi="Arial" w:cs="Arial"/>
+            <w:color w:val="3366CC"/>
+            <w:sz w:val="22"/>
+            <w:szCs w:val="22"/>
+          </w:rPr>
+          <w:t xml:space="preserve">Emulazione scheda </w:t>
+        </w:r>
+        <w:proofErr w:type="spellStart"/>
+        <w:r>
+          <w:rPr>
+            <w:rStyle w:val="Collegamentoipertestuale"/>
+            <w:rFonts w:ascii="Arial" w:hAnsi="Arial" w:cs="Arial"/>
+            <w:color w:val="3366CC"/>
+            <w:sz w:val="22"/>
+            <w:szCs w:val="22"/>
+          </w:rPr>
+          <w:t>host</w:t>
+        </w:r>
+      </w:hyperlink>
+      <w:proofErr w:type="spellEnd"/>
+    </w:p>
+    <w:p>
+      <w:pPr>
+        <w:shd w:val="clear" w:color="auto" w:fill="FFFFFF"/>
+        <w:spacing w:after="24"/>
+        <w:rPr>
+          <w:rFonts w:cs="Arial"/>
+          <w:color w:val="202122"/>
+          <w:sz w:val="22"/>
+          <w:szCs w:val="22"/>
+        </w:rPr>
+      </w:pPr>
+      <w:r>
+        <w:rPr>
+          <w:rFonts w:cs="Arial"/>
+          <w:b/>
+          <w:bCs/>
+          <w:color w:val="202122"/>
+          <w:sz w:val="22"/>
+          <w:szCs w:val="22"/>
+        </w:rPr>
+        <w:t>Lettore/scrittore NFC</w:t>
+      </w:r>
+    </w:p>
+    <w:p>
+      <w:pPr>
+        <w:shd w:val="clear" w:color="auto" w:fill="FFFFFF"/>
+        <w:spacing w:after="24"/>
+        <w:ind w:left="720"/>
+        <w:rPr>
+          <w:rFonts w:cs="Arial"/>
+          <w:color w:val="202122"/>
+          <w:sz w:val="22"/>
+          <w:szCs w:val="22"/>
+        </w:rPr>
+      </w:pPr>
+      <w:r>
+        <w:rPr>
+          <w:rFonts w:cs="Arial"/>
+          <w:color w:val="202122"/>
+          <w:sz w:val="22"/>
+          <w:szCs w:val="22"/>
+        </w:rPr>
+        <w:t xml:space="preserve">Consente ai dispositivi abilitati NFC di leggere le informazioni archiviate su economici </w:t>
+      </w:r>
+      <w:proofErr w:type="spellStart"/>
+      <w:r>
+        <w:rPr>
+          <w:rFonts w:cs="Arial"/>
+          <w:color w:val="202122"/>
+          <w:sz w:val="22"/>
+          <w:szCs w:val="22"/>
+        </w:rPr>
+        <w:t>tag</w:t>
+      </w:r>
+      <w:proofErr w:type="spellEnd"/>
+      <w:r>
+        <w:rPr>
+          <w:rFonts w:cs="Arial"/>
+          <w:color w:val="202122"/>
+          <w:sz w:val="22"/>
+          <w:szCs w:val="22"/>
+        </w:rPr>
+        <w:t xml:space="preserve"> NFC incorporati in etichette o poster intelligenti.</w:t>
+      </w:r>
+    </w:p>
+    <w:p>
+      <w:pPr>
+        <w:shd w:val="clear" w:color="auto" w:fill="FFFFFF"/>
+        <w:spacing w:after="24"/>
+        <w:rPr>
+          <w:rFonts w:cs="Arial"/>
+          <w:b/>
+          <w:bCs/>
+          <w:color w:val="202122"/>
+          <w:sz w:val="22"/>
+          <w:szCs w:val="22"/>
+        </w:rPr>
+      </w:pPr>
+      <w:r>
+        <w:rPr>
+          <w:rFonts w:cs="Arial"/>
+          <w:b/>
+          <w:bCs/>
+          <w:color w:val="202122"/>
+          <w:sz w:val="22"/>
+          <w:szCs w:val="22"/>
+        </w:rPr>
+        <w:t>NFC peer-to-peer</w:t>
+      </w:r>
+    </w:p>
+    <w:p>
+      <w:pPr>
+        <w:shd w:val="clear" w:color="auto" w:fill="FFFFFF"/>
+        <w:spacing w:after="24"/>
+        <w:ind w:left="720"/>
+        <w:rPr>
+          <w:rFonts w:cs="Arial"/>
+          <w:color w:val="202122"/>
+          <w:sz w:val="22"/>
+          <w:szCs w:val="22"/>
+        </w:rPr>
+      </w:pPr>
+      <w:r>
+        <w:rPr>
+          <w:rFonts w:cs="Arial"/>
+          <w:color w:val="202122"/>
+          <w:sz w:val="22"/>
+          <w:szCs w:val="22"/>
+        </w:rPr>
+        <w:t>Consente a due dispositivi abilitati NFC di comunicare tra loro per scambiare informazioni in modo </w:t>
+      </w:r>
+      <w:hyperlink r:id="rId16" w:tooltip="Rete ad hoc" w:history="1">
+        <w:r>
+          <w:rPr>
+            <w:rStyle w:val="Collegamentoipertestuale"/>
+            <w:rFonts w:ascii="Arial" w:hAnsi="Arial" w:cs="Arial"/>
+            <w:color w:val="3366CC"/>
+            <w:sz w:val="22"/>
+            <w:szCs w:val="22"/>
+          </w:rPr>
+          <w:t xml:space="preserve">ad </w:t>
+        </w:r>
+        <w:proofErr w:type="gramStart"/>
+        <w:r>
+          <w:rPr>
+            <w:rStyle w:val="Collegamentoipertestuale"/>
+            <w:rFonts w:ascii="Arial" w:hAnsi="Arial" w:cs="Arial"/>
+            <w:color w:val="3366CC"/>
+            <w:sz w:val="22"/>
+            <w:szCs w:val="22"/>
+          </w:rPr>
+          <w:t>hoc</w:t>
+        </w:r>
+      </w:hyperlink>
+      <w:r>
+        <w:rPr>
+          <w:rFonts w:cs="Arial"/>
+          <w:color w:val="202122"/>
+          <w:sz w:val="22"/>
+          <w:szCs w:val="22"/>
+        </w:rPr>
+        <w:t> .</w:t>
+      </w:r>
+      <w:proofErr w:type="gramEnd"/>
+    </w:p>
+    <w:p>
+      <w:pPr>
+        <w:pStyle w:val="Titolo3"/>
+      </w:pPr>
+      <w:r>
+        <w:t>1.1.3 Sicurezza [</w:t>
+      </w:r>
+      <w:proofErr w:type="spellStart"/>
+      <w:r>
+        <w:t>wikipedia</w:t>
+      </w:r>
+      <w:proofErr w:type="spellEnd"/>
+      <w:r>
+        <w:t>]</w:t>
+      </w:r>
+    </w:p>
+    <w:p>
+      <w:pPr>
+        <w:pStyle w:val="NormaleWeb"/>
+        <w:shd w:val="clear" w:color="auto" w:fill="FFFFFF"/>
+        <w:spacing w:before="120" w:beforeAutospacing="0" w:after="0" w:afterAutospacing="0"/>
+        <w:rPr>
+          <w:rFonts w:ascii="Arial" w:hAnsi="Arial" w:cs="Arial"/>
+          <w:color w:val="202122"/>
+          <w:sz w:val="22"/>
+          <w:szCs w:val="22"/>
+        </w:rPr>
+      </w:pPr>
+      <w:r>
+        <w:rPr>
+          <w:rFonts w:ascii="Arial" w:hAnsi="Arial" w:cs="Arial"/>
+          <w:color w:val="202122"/>
+          <w:sz w:val="22"/>
+          <w:szCs w:val="22"/>
+        </w:rPr>
+        <w:t>Sebbene la portata dell'NFC sia limitata a pochi centimetri, l'NFC standard non è protetto contro </w:t>
+      </w:r>
+      <w:r>
+        <w:rPr>
+          <w:rFonts w:ascii="Arial" w:hAnsi="Arial" w:cs="Arial"/>
+          <w:color w:val="202122"/>
+          <w:sz w:val="22"/>
+          <w:szCs w:val="22"/>
+        </w:rPr>
+        <w:t>le intercettazioni</w:t>
+      </w:r>
+      <w:r>
+        <w:rPr>
+          <w:rFonts w:ascii="Arial" w:hAnsi="Arial" w:cs="Arial"/>
+          <w:color w:val="202122"/>
+          <w:sz w:val="22"/>
+          <w:szCs w:val="22"/>
+        </w:rPr>
+        <w:t> e può essere vulnerabile alla modifica dei dati. </w:t>
+      </w:r>
+      <w:r>
+        <w:rPr>
+          <w:rFonts w:ascii="Arial" w:hAnsi="Arial" w:cs="Arial"/>
+          <w:color w:val="202122"/>
+          <w:sz w:val="22"/>
+          <w:szCs w:val="22"/>
+        </w:rPr>
+        <w:t>Le applicazioni possono utilizzare protocolli crittografici</w:t>
+      </w:r>
+      <w:r>
+        <w:rPr>
+          <w:rFonts w:ascii="Arial" w:hAnsi="Arial" w:cs="Arial"/>
+          <w:color w:val="202122"/>
+          <w:sz w:val="22"/>
+          <w:szCs w:val="22"/>
+        </w:rPr>
+        <w:t> di livello superiore per stabilire un canale sicuro.</w:t>
+      </w:r>
+    </w:p>
+    <w:p>
+      <w:pPr>
+        <w:pStyle w:val="NormaleWeb"/>
+        <w:shd w:val="clear" w:color="auto" w:fill="FFFFFF"/>
+        <w:spacing w:before="120" w:beforeAutospacing="0" w:after="0" w:afterAutospacing="0"/>
+        <w:rPr>
+          <w:rFonts w:ascii="Arial" w:hAnsi="Arial" w:cs="Arial"/>
+          <w:color w:val="202122"/>
+          <w:sz w:val="22"/>
+          <w:szCs w:val="22"/>
+        </w:rPr>
+      </w:pPr>
+      <w:r>
+        <w:rPr>
+          <w:rFonts w:ascii="Arial" w:hAnsi="Arial" w:cs="Arial"/>
+          <w:color w:val="202122"/>
+          <w:sz w:val="22"/>
+          <w:szCs w:val="22"/>
+        </w:rPr>
+        <w:t>Il segnale RF per la trasmissione dati wireless può essere captato tramite antenne. La distanza dalla quale un utente malintenzionato è in grado di intercettare il segnale RF dipende da molteplici parametri, ma in genere è inferiore a 10 metri. Inoltre, le intercettazioni sono fortemente influenzate dalla modalità di comunicazione. Un dispositivo passivo che non genera il proprio campo RF è molto più difficile da intercettare rispetto a un dispositivo attivo. Un utente malintenzionato in genere può origliare entro 10 m da un dispositivo attivo e 1 m per i dispositivi passivi.</w:t>
+      </w:r>
+    </w:p>
+    <w:p>
+      <w:pPr>
+        <w:pStyle w:val="NormaleWeb"/>
+        <w:shd w:val="clear" w:color="auto" w:fill="FFFFFF"/>
+        <w:spacing w:before="120" w:beforeAutospacing="0" w:after="0" w:afterAutospacing="0"/>
+        <w:rPr>
+          <w:rFonts w:ascii="Arial" w:hAnsi="Arial" w:cs="Arial"/>
+          <w:color w:val="202122"/>
+          <w:sz w:val="22"/>
+          <w:szCs w:val="22"/>
+        </w:rPr>
+      </w:pPr>
+      <w:r>
+        <w:rPr>
+          <w:rFonts w:ascii="Arial" w:hAnsi="Arial" w:cs="Arial"/>
+          <w:color w:val="202122"/>
+          <w:sz w:val="22"/>
+          <w:szCs w:val="22"/>
+        </w:rPr>
+        <w:t>Poiché i dispositivi NFC solitamente includono protocolli </w:t>
+      </w:r>
+      <w:r>
+        <w:rPr>
+          <w:rFonts w:ascii="Arial" w:hAnsi="Arial" w:cs="Arial"/>
+          <w:color w:val="202122"/>
+          <w:sz w:val="22"/>
+          <w:szCs w:val="22"/>
+        </w:rPr>
+        <w:t xml:space="preserve">ISO/IEC </w:t>
+      </w:r>
+      <w:proofErr w:type="gramStart"/>
+      <w:r>
+        <w:rPr>
+          <w:rFonts w:ascii="Arial" w:hAnsi="Arial" w:cs="Arial"/>
+          <w:color w:val="202122"/>
+          <w:sz w:val="22"/>
+          <w:szCs w:val="22"/>
+        </w:rPr>
+        <w:t>14443</w:t>
+      </w:r>
+      <w:r>
+        <w:rPr>
+          <w:rFonts w:ascii="Arial" w:hAnsi="Arial" w:cs="Arial"/>
+          <w:color w:val="202122"/>
+          <w:sz w:val="22"/>
+          <w:szCs w:val="22"/>
+        </w:rPr>
+        <w:t> ,</w:t>
+      </w:r>
+      <w:proofErr w:type="gramEnd"/>
+      <w:r>
+        <w:rPr>
+          <w:rFonts w:ascii="Arial" w:hAnsi="Arial" w:cs="Arial"/>
+          <w:color w:val="202122"/>
+          <w:sz w:val="22"/>
+          <w:szCs w:val="22"/>
+        </w:rPr>
+        <w:t> </w:t>
+      </w:r>
+      <w:r>
+        <w:rPr>
+          <w:rFonts w:ascii="Arial" w:hAnsi="Arial" w:cs="Arial"/>
+          <w:color w:val="202122"/>
+          <w:sz w:val="22"/>
+          <w:szCs w:val="22"/>
+        </w:rPr>
+        <w:t>gli attacchi di inoltro</w:t>
+      </w:r>
+      <w:r>
+        <w:rPr>
+          <w:rFonts w:ascii="Arial" w:hAnsi="Arial" w:cs="Arial"/>
+          <w:color w:val="202122"/>
+          <w:sz w:val="22"/>
+          <w:szCs w:val="22"/>
+        </w:rPr>
+        <w:t xml:space="preserve"> </w:t>
+      </w:r>
+      <w:r>
+        <w:rPr>
+          <w:rFonts w:ascii="Arial" w:hAnsi="Arial" w:cs="Arial"/>
+          <w:color w:val="202122"/>
+          <w:sz w:val="22"/>
+          <w:szCs w:val="22"/>
+        </w:rPr>
+        <w:t>sono fattibili.</w:t>
+      </w:r>
+      <w:r>
+        <w:rPr>
+          <w:rFonts w:ascii="Arial" w:hAnsi="Arial" w:cs="Arial"/>
+          <w:color w:val="202122"/>
+          <w:sz w:val="22"/>
+          <w:szCs w:val="22"/>
+        </w:rPr>
+        <w:t xml:space="preserve"> </w:t>
+      </w:r>
+      <w:r>
+        <w:rPr>
+          <w:rFonts w:ascii="Arial" w:hAnsi="Arial" w:cs="Arial"/>
+          <w:color w:val="202122"/>
+          <w:sz w:val="22"/>
+          <w:szCs w:val="22"/>
+        </w:rPr>
+        <w:t xml:space="preserve">Per questo attacco l'aggressore inoltra la richiesta del lettore alla vittima e trasmette la sua risposta al lettore in tempo reale, fingendo di essere il proprietario della </w:t>
+      </w:r>
+      <w:proofErr w:type="spellStart"/>
+      <w:r>
+        <w:rPr>
+          <w:rFonts w:ascii="Arial" w:hAnsi="Arial" w:cs="Arial"/>
+          <w:color w:val="202122"/>
+          <w:sz w:val="22"/>
+          <w:szCs w:val="22"/>
+        </w:rPr>
+        <w:t>smart</w:t>
+      </w:r>
+      <w:proofErr w:type="spellEnd"/>
+      <w:r>
+        <w:rPr>
+          <w:rFonts w:ascii="Arial" w:hAnsi="Arial" w:cs="Arial"/>
+          <w:color w:val="202122"/>
+          <w:sz w:val="22"/>
+          <w:szCs w:val="22"/>
+        </w:rPr>
+        <w:t xml:space="preserve"> card della vittima. Questo è simile a un </w:t>
+      </w:r>
+      <w:r>
+        <w:rPr>
+          <w:rFonts w:ascii="Arial" w:hAnsi="Arial" w:cs="Arial"/>
+          <w:color w:val="202122"/>
+          <w:sz w:val="22"/>
+          <w:szCs w:val="22"/>
+        </w:rPr>
+        <w:t>attacco man-in-the-middle</w:t>
+      </w:r>
+      <w:r>
+        <w:rPr>
+          <w:rFonts w:ascii="Arial" w:hAnsi="Arial" w:cs="Arial"/>
+          <w:color w:val="202122"/>
+          <w:sz w:val="22"/>
+          <w:szCs w:val="22"/>
+        </w:rPr>
+        <w:t>.</w:t>
+      </w:r>
+      <w:r>
+        <w:rPr>
+          <w:rFonts w:ascii="Arial" w:hAnsi="Arial" w:cs="Arial"/>
+          <w:color w:val="202122"/>
+          <w:sz w:val="22"/>
+          <w:szCs w:val="22"/>
+        </w:rPr>
+        <w:t xml:space="preserve"> </w:t>
+      </w:r>
+      <w:r>
+        <w:rPr>
+          <w:rFonts w:ascii="Arial" w:hAnsi="Arial" w:cs="Arial"/>
+          <w:color w:val="202122"/>
+          <w:sz w:val="22"/>
+          <w:szCs w:val="22"/>
+        </w:rPr>
+        <w:t>Un esempio di codice </w:t>
+      </w:r>
+      <w:proofErr w:type="spellStart"/>
+      <w:r>
+        <w:rPr>
+          <w:rStyle w:val="monospaced"/>
+          <w:rFonts w:ascii="Arial" w:hAnsi="Arial" w:cs="Arial"/>
+          <w:color w:val="202122"/>
+          <w:sz w:val="22"/>
+          <w:szCs w:val="22"/>
+        </w:rPr>
+        <w:t>libnfc</w:t>
+      </w:r>
+      <w:proofErr w:type="spellEnd"/>
+      <w:r>
+        <w:rPr>
+          <w:rStyle w:val="monospaced"/>
+          <w:rFonts w:ascii="Arial" w:hAnsi="Arial" w:cs="Arial"/>
+          <w:color w:val="202122"/>
+          <w:sz w:val="22"/>
+          <w:szCs w:val="22"/>
+        </w:rPr>
+        <w:t xml:space="preserve"> dimostra un attacco di inoltro utilizzando due dispositivi NFC commerciali di serie. </w:t>
+      </w:r>
+      <w:r>
+        <w:rPr>
+          <w:rFonts w:ascii="Arial" w:hAnsi="Arial" w:cs="Arial"/>
+          <w:color w:val="202122"/>
+          <w:sz w:val="22"/>
+          <w:szCs w:val="22"/>
+        </w:rPr>
+        <w:t>Questo attacco può essere attuato utilizzando solo due telefoni cellulari abilitati NFC.</w:t>
+      </w:r>
+    </w:p>
+    <w:p>
+      <w:pPr>
+        <w:rPr>
+          <w:lang w:val="it-CH"/>
+        </w:rPr>
+      </w:pPr>
+    </w:p>
+    <w:p>
+      <w:pPr>
+        <w:pStyle w:val="Titolo3"/>
+      </w:pPr>
+      <w:bookmarkStart w:id="19" w:name="_Toc160445518"/>
       <w:r>
         <w:t>1.1.1 Vantaggi</w:t>
       </w:r>
+      <w:bookmarkEnd w:id="19"/>
+    </w:p>
+    <w:p>
+      <w:pPr>
+        <w:pStyle w:val="SUPSITestoArial10"/>
+      </w:pPr>
+      <w:r>
+        <w:t xml:space="preserve">I vantaggi che porta </w:t>
+      </w:r>
+      <w:r>
+        <w:t>l’NFC per il progetto in questione …</w:t>
+      </w:r>
+    </w:p>
+    <w:p>
+      <w:pPr>
+        <w:pStyle w:val="Titolo3"/>
+      </w:pPr>
+      <w:bookmarkStart w:id="20" w:name="_Toc160445519"/>
+      <w:r>
+        <w:lastRenderedPageBreak/>
+        <w:t xml:space="preserve">1.1.2 </w:t>
+      </w:r>
+      <w:r>
+        <w:t>Svantaggi</w:t>
+      </w:r>
       <w:bookmarkEnd w:id="20"/>
     </w:p>
     <w:p>
@@ -4569,138 +6208,553 @@
         <w:pStyle w:val="SUPSITestoArial10"/>
       </w:pPr>
       <w:r>
-        <w:t xml:space="preserve">I vantaggi che porta </w:t>
-      </w:r>
-      <w:r>
-        <w:t>l’NFC per il progetto in questione …</w:t>
+        <w:t>Gli svantaggi che porta l’NFC per il progetto in questione …</w:t>
       </w:r>
     </w:p>
     <w:p>
       <w:pPr>
         <w:pStyle w:val="Titolo3"/>
       </w:pPr>
-      <w:bookmarkStart w:id="21" w:name="_Toc160445519"/>
-      <w:r>
-        <w:t xml:space="preserve">1.1.2 </w:t>
-      </w:r>
-      <w:r>
-        <w:t>Svantaggi</w:t>
+      <w:bookmarkStart w:id="21" w:name="_Toc160445520"/>
+      <w:r>
+        <w:t>1.1.3 Campi di applicazione</w:t>
       </w:r>
       <w:bookmarkEnd w:id="21"/>
     </w:p>
     <w:p>
       <w:pPr>
+        <w:rPr>
+          <w:sz w:val="22"/>
+        </w:rPr>
+      </w:pPr>
+      <w:r>
+        <w:rPr>
+          <w:sz w:val="22"/>
+        </w:rPr>
+        <w:t>Campi in cui l’NFC può essere utilizzato</w:t>
+      </w:r>
+      <w:r>
+        <w:rPr>
+          <w:sz w:val="22"/>
+        </w:rPr>
+        <w:t>:</w:t>
+      </w:r>
+    </w:p>
+    <w:p>
+      <w:pPr>
+        <w:pStyle w:val="Paragrafoelenco"/>
+        <w:numPr>
+          <w:ilvl w:val="0"/>
+          <w:numId w:val="6"/>
+        </w:numPr>
+        <w:rPr>
+          <w:sz w:val="22"/>
+        </w:rPr>
+      </w:pPr>
+      <w:r>
+        <w:rPr>
+          <w:sz w:val="22"/>
+        </w:rPr>
+        <w:t>Commercio</w:t>
+      </w:r>
+    </w:p>
+    <w:p>
+      <w:pPr>
+        <w:pStyle w:val="Paragrafoelenco"/>
+        <w:numPr>
+          <w:ilvl w:val="1"/>
+          <w:numId w:val="6"/>
+        </w:numPr>
+        <w:rPr>
+          <w:sz w:val="22"/>
+        </w:rPr>
+      </w:pPr>
+      <w:r>
+        <w:rPr>
+          <w:sz w:val="22"/>
+        </w:rPr>
+        <w:t>Metodi di pagamento</w:t>
+      </w:r>
+    </w:p>
+    <w:p>
+      <w:pPr>
+        <w:pStyle w:val="Paragrafoelenco"/>
+        <w:numPr>
+          <w:ilvl w:val="0"/>
+          <w:numId w:val="6"/>
+        </w:numPr>
+        <w:rPr>
+          <w:sz w:val="22"/>
+        </w:rPr>
+      </w:pPr>
+      <w:r>
+        <w:rPr>
+          <w:sz w:val="22"/>
+        </w:rPr>
+        <w:t xml:space="preserve">Social </w:t>
+      </w:r>
+      <w:proofErr w:type="spellStart"/>
+      <w:r>
+        <w:rPr>
+          <w:sz w:val="22"/>
+        </w:rPr>
+        <w:t>netowork</w:t>
+      </w:r>
+      <w:proofErr w:type="spellEnd"/>
+    </w:p>
+    <w:p>
+      <w:pPr>
+        <w:pStyle w:val="Paragrafoelenco"/>
+        <w:numPr>
+          <w:ilvl w:val="1"/>
+          <w:numId w:val="6"/>
+        </w:numPr>
+        <w:rPr>
+          <w:sz w:val="22"/>
+        </w:rPr>
+      </w:pPr>
+      <w:r>
+        <w:rPr>
+          <w:sz w:val="22"/>
+        </w:rPr>
+        <w:t>Può essere utilizzato per condividere contatti e cosi via</w:t>
+      </w:r>
+    </w:p>
+    <w:p>
+      <w:pPr>
+        <w:pStyle w:val="Paragrafoelenco"/>
+        <w:numPr>
+          <w:ilvl w:val="0"/>
+          <w:numId w:val="6"/>
+        </w:numPr>
+        <w:rPr>
+          <w:sz w:val="22"/>
+        </w:rPr>
+      </w:pPr>
+      <w:proofErr w:type="spellStart"/>
+      <w:r>
+        <w:rPr>
+          <w:sz w:val="22"/>
+        </w:rPr>
+        <w:t>Token</w:t>
+      </w:r>
+      <w:proofErr w:type="spellEnd"/>
+      <w:r>
+        <w:rPr>
+          <w:sz w:val="22"/>
+        </w:rPr>
+        <w:t xml:space="preserve"> di identità</w:t>
+      </w:r>
+    </w:p>
+    <w:p>
+      <w:pPr>
+        <w:pStyle w:val="Paragrafoelenco"/>
+        <w:numPr>
+          <w:ilvl w:val="0"/>
+          <w:numId w:val="6"/>
+        </w:numPr>
+        <w:rPr>
+          <w:sz w:val="22"/>
+        </w:rPr>
+      </w:pPr>
+      <w:proofErr w:type="spellStart"/>
+      <w:r>
+        <w:rPr>
+          <w:sz w:val="22"/>
+        </w:rPr>
+        <w:t>Token</w:t>
+      </w:r>
+      <w:proofErr w:type="spellEnd"/>
+      <w:r>
+        <w:rPr>
+          <w:sz w:val="22"/>
+        </w:rPr>
+        <w:t xml:space="preserve"> di accesso</w:t>
+      </w:r>
+    </w:p>
+    <w:p>
+      <w:pPr>
+        <w:pStyle w:val="Paragrafoelenco"/>
+        <w:numPr>
+          <w:ilvl w:val="0"/>
+          <w:numId w:val="6"/>
+        </w:numPr>
+        <w:rPr>
+          <w:sz w:val="22"/>
+        </w:rPr>
+      </w:pPr>
+      <w:r>
+        <w:rPr>
+          <w:sz w:val="22"/>
+        </w:rPr>
+        <w:t xml:space="preserve">Giochi </w:t>
+      </w:r>
+      <w:hyperlink r:id="rId17" w:history="1">
+        <w:r>
+          <w:rPr>
+            <w:rStyle w:val="Collegamentoipertestuale"/>
+            <w:rFonts w:ascii="Arial" w:hAnsi="Arial"/>
+            <w:sz w:val="22"/>
+          </w:rPr>
+          <w:t>https://en.wikipedia.org/wiki/List_of_video_games_using_NFC</w:t>
+        </w:r>
+      </w:hyperlink>
+    </w:p>
+    <w:p>
+      <w:pPr>
+        <w:pStyle w:val="Paragrafoelenco"/>
+        <w:numPr>
+          <w:ilvl w:val="0"/>
+          <w:numId w:val="6"/>
+        </w:numPr>
+        <w:rPr>
+          <w:sz w:val="22"/>
+        </w:rPr>
+      </w:pPr>
+    </w:p>
+    <w:p>
+      <w:pPr>
+        <w:pStyle w:val="Titolo2"/>
+        <w:rPr>
+          <w:lang w:val="it-CH"/>
+        </w:rPr>
+      </w:pPr>
+      <w:bookmarkStart w:id="22" w:name="_Toc160445521"/>
+      <w:r>
+        <w:rPr>
+          <w:lang w:val="it-CH"/>
+        </w:rPr>
+        <w:t xml:space="preserve">1.2 </w:t>
+      </w:r>
+      <w:bookmarkEnd w:id="22"/>
+      <w:r>
+        <w:rPr>
+          <w:lang w:val="it-CH"/>
+        </w:rPr>
+        <w:t>Scelta dell’ambiente di programmazione</w:t>
+      </w:r>
+    </w:p>
+    <w:p>
+      <w:pPr>
+        <w:rPr>
+          <w:sz w:val="22"/>
+          <w:lang w:val="it-CH"/>
+        </w:rPr>
+      </w:pPr>
+      <w:r>
+        <w:rPr>
+          <w:sz w:val="22"/>
+          <w:lang w:val="it-CH"/>
+        </w:rPr>
+        <w:t xml:space="preserve">Prima di scegliere effettivamente in che cosa sviluppare il progetto, c’è stata una valutazione tra due </w:t>
+      </w:r>
+      <w:proofErr w:type="spellStart"/>
+      <w:r>
+        <w:rPr>
+          <w:sz w:val="22"/>
+          <w:lang w:val="it-CH"/>
+        </w:rPr>
+        <w:t>framework</w:t>
+      </w:r>
+      <w:proofErr w:type="spellEnd"/>
+      <w:r>
+        <w:rPr>
+          <w:sz w:val="22"/>
+          <w:lang w:val="it-CH"/>
+        </w:rPr>
+        <w:t xml:space="preserve"> principali: </w:t>
+      </w:r>
+      <w:proofErr w:type="spellStart"/>
+      <w:r>
+        <w:rPr>
+          <w:sz w:val="22"/>
+          <w:lang w:val="it-CH"/>
+        </w:rPr>
+        <w:t>angular</w:t>
+      </w:r>
+      <w:proofErr w:type="spellEnd"/>
+      <w:r>
+        <w:rPr>
+          <w:sz w:val="22"/>
+          <w:lang w:val="it-CH"/>
+        </w:rPr>
+        <w:t xml:space="preserve"> e </w:t>
+      </w:r>
+      <w:proofErr w:type="spellStart"/>
+      <w:r>
+        <w:rPr>
+          <w:sz w:val="22"/>
+          <w:lang w:val="it-CH"/>
+        </w:rPr>
+        <w:t>flutter</w:t>
+      </w:r>
+      <w:proofErr w:type="spellEnd"/>
+      <w:r>
+        <w:rPr>
+          <w:sz w:val="22"/>
+          <w:lang w:val="it-CH"/>
+        </w:rPr>
+        <w:t xml:space="preserve">. Il motivo della valutazione è dovuta dal fatto che si stava cercando di capire se fosse meglio una web </w:t>
+      </w:r>
+      <w:proofErr w:type="spellStart"/>
+      <w:r>
+        <w:rPr>
+          <w:sz w:val="22"/>
+          <w:lang w:val="it-CH"/>
+        </w:rPr>
+        <w:t>app</w:t>
+      </w:r>
+      <w:proofErr w:type="spellEnd"/>
+      <w:r>
+        <w:rPr>
+          <w:sz w:val="22"/>
+          <w:lang w:val="it-CH"/>
+        </w:rPr>
+        <w:t>, piuttosto che un’applicazione vera e propria del telefono.</w:t>
+      </w:r>
+      <w:r>
+        <w:rPr>
+          <w:sz w:val="22"/>
+          <w:lang w:val="it-CH"/>
+        </w:rPr>
+        <w:t xml:space="preserve"> In questo capitolo, vengono analizzati i pro e contro dei due </w:t>
+      </w:r>
+      <w:proofErr w:type="spellStart"/>
+      <w:r>
+        <w:rPr>
+          <w:sz w:val="22"/>
+          <w:lang w:val="it-CH"/>
+        </w:rPr>
+        <w:t>framework</w:t>
+      </w:r>
+      <w:proofErr w:type="spellEnd"/>
+      <w:r>
+        <w:rPr>
+          <w:sz w:val="22"/>
+          <w:lang w:val="it-CH"/>
+        </w:rPr>
+        <w:t>, concludendo poi con la scelta finale</w:t>
+      </w:r>
+    </w:p>
+    <w:p>
+      <w:pPr>
+        <w:pStyle w:val="Titolo3"/>
+        <w:rPr>
+          <w:lang w:val="it-CH"/>
+        </w:rPr>
+      </w:pPr>
+      <w:r>
+        <w:rPr>
+          <w:lang w:val="it-CH"/>
+        </w:rPr>
+        <w:t xml:space="preserve">1.2.1 </w:t>
+      </w:r>
+      <w:proofErr w:type="spellStart"/>
+      <w:r>
+        <w:rPr>
+          <w:lang w:val="it-CH"/>
+        </w:rPr>
+        <w:t>Angular</w:t>
+      </w:r>
+      <w:proofErr w:type="spellEnd"/>
+    </w:p>
+    <w:p>
+      <w:pPr>
         <w:pStyle w:val="SUPSITestoArial10"/>
       </w:pPr>
-      <w:r>
-        <w:t>Gli svantaggi che porta l’NFC per il progetto in questione …</w:t>
+      <w:proofErr w:type="spellStart"/>
+      <w:r>
+        <w:t>Angular</w:t>
+      </w:r>
+      <w:proofErr w:type="spellEnd"/>
+      <w:r>
+        <w:t xml:space="preserve"> è un </w:t>
+      </w:r>
+      <w:proofErr w:type="spellStart"/>
+      <w:r>
+        <w:t>framework</w:t>
+      </w:r>
+      <w:proofErr w:type="spellEnd"/>
+      <w:r>
+        <w:t xml:space="preserve"> sviluppato da </w:t>
+      </w:r>
+      <w:proofErr w:type="spellStart"/>
+      <w:r>
+        <w:t>google</w:t>
+      </w:r>
+      <w:proofErr w:type="spellEnd"/>
+      <w:r>
+        <w:t xml:space="preserve"> ….</w:t>
+      </w:r>
+    </w:p>
+    <w:p>
+      <w:pPr>
+        <w:pStyle w:val="SUPSITestoArial10"/>
+      </w:pPr>
+      <w:r>
+        <w:t>Comodo perché …</w:t>
       </w:r>
     </w:p>
     <w:p>
       <w:pPr>
         <w:pStyle w:val="Titolo3"/>
       </w:pPr>
-      <w:bookmarkStart w:id="22" w:name="_Toc160445520"/>
-      <w:r>
-        <w:t>1.1.3 Campi di applicazione</w:t>
-      </w:r>
-      <w:bookmarkEnd w:id="22"/>
-    </w:p>
-    <w:p>
-      <w:pPr>
-        <w:rPr>
-          <w:sz w:val="22"/>
-        </w:rPr>
-      </w:pPr>
-      <w:r>
-        <w:rPr>
-          <w:sz w:val="22"/>
-        </w:rPr>
-        <w:t>Campi in cui l’NFC può essere utilizzato</w:t>
-      </w:r>
-    </w:p>
-    <w:p>
-      <w:pPr>
-        <w:pStyle w:val="Titolo2"/>
-        <w:rPr>
-          <w:lang w:val="it-CH"/>
-        </w:rPr>
-      </w:pPr>
-      <w:bookmarkStart w:id="23" w:name="_Toc160445521"/>
-      <w:r>
-        <w:rPr>
-          <w:lang w:val="it-CH"/>
-        </w:rPr>
-        <w:t xml:space="preserve">1.2 </w:t>
+      <w:r>
+        <w:t xml:space="preserve">1.2.2 </w:t>
       </w:r>
       <w:proofErr w:type="spellStart"/>
       <w:r>
-        <w:rPr>
-          <w:lang w:val="it-CH"/>
-        </w:rPr>
         <w:t>Flutter</w:t>
       </w:r>
       <w:proofErr w:type="spellEnd"/>
-      <w:r>
-        <w:rPr>
-          <w:lang w:val="it-CH"/>
-        </w:rPr>
-        <w:t>/</w:t>
-      </w:r>
+    </w:p>
+    <w:p>
+      <w:pPr>
+        <w:pStyle w:val="SUPSITestoArial10"/>
+      </w:pPr>
       <w:proofErr w:type="spellStart"/>
       <w:r>
-        <w:rPr>
-          <w:lang w:val="it-CH"/>
-        </w:rPr>
+        <w:t>FLutter</w:t>
+      </w:r>
+      <w:proofErr w:type="spellEnd"/>
+      <w:r>
+        <w:t xml:space="preserve"> è un </w:t>
+      </w:r>
+      <w:proofErr w:type="spellStart"/>
+      <w:r>
+        <w:t>framework</w:t>
+      </w:r>
+      <w:proofErr w:type="spellEnd"/>
+      <w:r>
+        <w:t xml:space="preserve"> sviluppato da…</w:t>
+      </w:r>
+    </w:p>
+    <w:p>
+      <w:pPr>
+        <w:pStyle w:val="SUPSITestoArial10"/>
+      </w:pPr>
+      <w:r>
+        <w:t>Ed è incentrato sulle piattaforme mobile, non avendo ancora una completa community per la parte web. Una volta migliorato quel supporto, di sicuro può essere una tecnologia da utilizzare, così da avere a disposizione già un progetto disponibile per tutte le piattaforme, ma per il momento, essendo l’</w:t>
+      </w:r>
+      <w:proofErr w:type="spellStart"/>
+      <w:r>
+        <w:t>app</w:t>
+      </w:r>
+      <w:proofErr w:type="spellEnd"/>
+      <w:r>
+        <w:t xml:space="preserve"> una web </w:t>
+      </w:r>
+      <w:proofErr w:type="spellStart"/>
+      <w:r>
+        <w:t>app</w:t>
+      </w:r>
+      <w:proofErr w:type="spellEnd"/>
+      <w:r>
+        <w:t>, non è stato ritenuto necessario sviluppare questo progetto verso questa linea.</w:t>
+      </w:r>
+    </w:p>
+    <w:p>
+      <w:pPr>
+        <w:pStyle w:val="Titolo3"/>
+      </w:pPr>
+      <w:r>
+        <w:t>1.2.3</w:t>
+      </w:r>
+      <w:r>
+        <w:t xml:space="preserve"> Conclusione scelta</w:t>
+      </w:r>
+    </w:p>
+    <w:p>
+      <w:pPr>
+        <w:pStyle w:val="SUPSITestoArial10"/>
+      </w:pPr>
+      <w:proofErr w:type="spellStart"/>
+      <w:r>
+        <w:t>FLutter</w:t>
+      </w:r>
+      <w:proofErr w:type="spellEnd"/>
+      <w:r>
+        <w:t xml:space="preserve"> sembrava una buona idea, ma dopo uno studio, visto che l’applicazione deve essere </w:t>
+      </w:r>
+      <w:proofErr w:type="spellStart"/>
+      <w:r>
+        <w:t>principalemnte</w:t>
+      </w:r>
+      <w:proofErr w:type="spellEnd"/>
+      <w:r>
+        <w:t xml:space="preserve"> una web </w:t>
+      </w:r>
+      <w:proofErr w:type="spellStart"/>
+      <w:r>
+        <w:t>app</w:t>
+      </w:r>
+      <w:proofErr w:type="spellEnd"/>
+      <w:r>
+        <w:t xml:space="preserve"> e non un applicazione da scaricare e installare sui dispositivi mobile, si è scelto di optare per </w:t>
+      </w:r>
+      <w:proofErr w:type="spellStart"/>
+      <w:r>
         <w:t>angular</w:t>
       </w:r>
-      <w:bookmarkEnd w:id="23"/>
       <w:proofErr w:type="spellEnd"/>
+      <w:r>
+        <w:t xml:space="preserve"> e express.js.</w:t>
+      </w:r>
     </w:p>
     <w:p>
       <w:pPr>
         <w:pStyle w:val="SUPSITestoArial10"/>
       </w:pPr>
       <w:r>
-        <w:t>Come funzionano, vantaggi e svantaggi, perché ho scelto di utilizzare quello</w:t>
-      </w:r>
-      <w:r>
-        <w:t>.</w:t>
-      </w:r>
-    </w:p>
-    <w:p>
-      <w:pPr>
-        <w:pStyle w:val="SUPSITestoArial10"/>
-      </w:pPr>
-      <w:r>
-        <w:t xml:space="preserve">Se </w:t>
+        <w:t xml:space="preserve">Il perché, è dovuto al fatto che </w:t>
       </w:r>
       <w:proofErr w:type="spellStart"/>
-      <w:proofErr w:type="gramStart"/>
       <w:r>
         <w:t>flutter</w:t>
       </w:r>
       <w:proofErr w:type="spellEnd"/>
       <w:r>
+        <w:t xml:space="preserve"> è </w:t>
+      </w:r>
+      <w:proofErr w:type="spellStart"/>
+      <w:r>
+        <w:t>si</w:t>
+      </w:r>
+      <w:proofErr w:type="spellEnd"/>
+      <w:r>
+        <w:t xml:space="preserve">, multipiattaforma, </w:t>
+      </w:r>
+      <w:proofErr w:type="spellStart"/>
+      <w:r>
+        <w:t>maè</w:t>
+      </w:r>
+      <w:proofErr w:type="spellEnd"/>
+      <w:r>
         <w:t xml:space="preserve"> </w:t>
       </w:r>
-      <w:r>
-        <w:sym w:font="Wingdings" w:char="F0E0"/>
-      </w:r>
-      <w:r>
-        <w:t xml:space="preserve"> studio</w:t>
-      </w:r>
-      <w:proofErr w:type="gramEnd"/>
-      <w:r>
-        <w:t xml:space="preserve"> sui giri delle applicazioni per telefono, come vengono messe in produzione </w:t>
-      </w:r>
-    </w:p>
-    <w:p>
-      <w:pPr>
-        <w:pStyle w:val="SUPSITestoArial10"/>
-      </w:pPr>
-      <w:r>
-        <w:t>Studio della proprietà dell’identità di persona e come potrebbe essere utile per questo progetto</w:t>
+      <w:proofErr w:type="spellStart"/>
+      <w:r>
+        <w:t>principalemente</w:t>
+      </w:r>
+      <w:proofErr w:type="spellEnd"/>
+      <w:r>
+        <w:t xml:space="preserve"> incentrato su quello che riguarda </w:t>
+      </w:r>
+      <w:proofErr w:type="spellStart"/>
+      <w:r>
+        <w:t>android</w:t>
+      </w:r>
+      <w:proofErr w:type="spellEnd"/>
+      <w:r>
+        <w:t xml:space="preserve"> ed </w:t>
+      </w:r>
+      <w:proofErr w:type="spellStart"/>
+      <w:r>
+        <w:t>apple</w:t>
+      </w:r>
+      <w:proofErr w:type="spellEnd"/>
+      <w:r>
+        <w:t xml:space="preserve"> piuttosto che lo sviluppo web. Il che avrebbe potuto portare delle complicanze in caso di sviluppi futuri di questa applicazione.</w:t>
       </w:r>
     </w:p>
     <w:p>
@@ -4741,7 +6795,7 @@
       <w:pPr>
         <w:pStyle w:val="Titolo"/>
       </w:pPr>
-      <w:bookmarkStart w:id="24" w:name="_Toc160445522"/>
+      <w:bookmarkStart w:id="23" w:name="_Toc160445522"/>
       <w:r>
         <w:rPr>
           <w:lang w:val="it-CH"/>
@@ -4773,71 +6827,71 @@
         </w:rPr>
         <w:t>Approccio al problema</w:t>
       </w:r>
+      <w:bookmarkEnd w:id="23"/>
+    </w:p>
+    <w:p>
+      <w:pPr>
+        <w:pStyle w:val="SUPSITestoArial10"/>
+      </w:pPr>
+      <w:r>
+        <w:t xml:space="preserve">In questo capitolo viene affrontato l’approccio al </w:t>
+      </w:r>
+      <w:r>
+        <w:t>problema</w:t>
+      </w:r>
+      <w:r>
+        <w:t xml:space="preserve"> che è stato </w:t>
+      </w:r>
+      <w:r>
+        <w:t>utilizzato</w:t>
+      </w:r>
+      <w:r>
+        <w:t>.</w:t>
+      </w:r>
+    </w:p>
+    <w:p>
+      <w:pPr>
+        <w:pStyle w:val="Titolo2"/>
+        <w:rPr>
+          <w:lang w:val="fr-FR"/>
+        </w:rPr>
+      </w:pPr>
+      <w:bookmarkStart w:id="24" w:name="_Toc73344990"/>
+      <w:bookmarkStart w:id="25" w:name="_Toc73345131"/>
+      <w:bookmarkStart w:id="26" w:name="_Toc73345146"/>
+      <w:bookmarkStart w:id="27" w:name="_Toc82498959"/>
+      <w:bookmarkStart w:id="28" w:name="_Toc160445523"/>
+      <w:r>
+        <w:rPr>
+          <w:lang w:val="fr-FR"/>
+        </w:rPr>
+        <w:t xml:space="preserve">2.1 </w:t>
+      </w:r>
       <w:bookmarkEnd w:id="24"/>
-    </w:p>
-    <w:p>
-      <w:pPr>
-        <w:pStyle w:val="SUPSITestoArial10"/>
-      </w:pPr>
-      <w:r>
-        <w:t xml:space="preserve">In questo capitolo viene affrontato l’approccio al </w:t>
-      </w:r>
-      <w:r>
-        <w:t>problema</w:t>
-      </w:r>
-      <w:r>
-        <w:t xml:space="preserve"> che è stato </w:t>
-      </w:r>
-      <w:r>
-        <w:t>utilizzato</w:t>
-      </w:r>
-      <w:r>
-        <w:t>.</w:t>
-      </w:r>
-    </w:p>
-    <w:p>
-      <w:pPr>
-        <w:pStyle w:val="Titolo2"/>
-        <w:rPr>
-          <w:lang w:val="fr-FR"/>
-        </w:rPr>
-      </w:pPr>
-      <w:bookmarkStart w:id="25" w:name="_Toc73344990"/>
-      <w:bookmarkStart w:id="26" w:name="_Toc73345131"/>
-      <w:bookmarkStart w:id="27" w:name="_Toc73345146"/>
-      <w:bookmarkStart w:id="28" w:name="_Toc82498959"/>
-      <w:bookmarkStart w:id="29" w:name="_Toc160445523"/>
-      <w:r>
-        <w:rPr>
-          <w:lang w:val="fr-FR"/>
-        </w:rPr>
-        <w:t xml:space="preserve">2.1 </w:t>
-      </w:r>
       <w:bookmarkEnd w:id="25"/>
       <w:bookmarkEnd w:id="26"/>
       <w:bookmarkEnd w:id="27"/>
+      <w:proofErr w:type="spellStart"/>
+      <w:r>
+        <w:rPr>
+          <w:lang w:val="fr-FR"/>
+        </w:rPr>
+        <w:t>Sottocapitolo</w:t>
+      </w:r>
+      <w:proofErr w:type="spellEnd"/>
+      <w:r>
+        <w:rPr>
+          <w:lang w:val="fr-FR"/>
+        </w:rPr>
+        <w:t xml:space="preserve"> 1</w:t>
+      </w:r>
       <w:bookmarkEnd w:id="28"/>
-      <w:proofErr w:type="spellStart"/>
-      <w:r>
+    </w:p>
+    <w:p>
+      <w:pPr>
         <w:rPr>
           <w:lang w:val="fr-FR"/>
         </w:rPr>
-        <w:t>Sottocapitolo</w:t>
-      </w:r>
-      <w:proofErr w:type="spellEnd"/>
-      <w:r>
-        <w:rPr>
-          <w:lang w:val="fr-FR"/>
-        </w:rPr>
-        <w:t xml:space="preserve"> 1</w:t>
-      </w:r>
-      <w:bookmarkEnd w:id="29"/>
-    </w:p>
-    <w:p>
-      <w:pPr>
-        <w:rPr>
-          <w:lang w:val="fr-FR"/>
-        </w:rPr>
       </w:pPr>
     </w:p>
     <w:p>
@@ -4852,7 +6906,7 @@
       <w:r>
         <w:br w:type="page"/>
       </w:r>
-      <w:bookmarkStart w:id="30" w:name="_Toc160445524"/>
+      <w:bookmarkStart w:id="29" w:name="_Toc160445524"/>
       <w:r>
         <w:lastRenderedPageBreak/>
         <w:t>Capitolo 3</w:t>
@@ -4872,84 +6926,146 @@
       <w:r>
         <w:t>mplementazione</w:t>
       </w:r>
+      <w:bookmarkEnd w:id="29"/>
+      <w:r>
+        <w:t xml:space="preserve"> </w:t>
+      </w:r>
+    </w:p>
+    <w:p>
+      <w:pPr>
+        <w:spacing w:before="120"/>
+        <w:rPr>
+          <w:lang w:val="it-CH"/>
+        </w:rPr>
+      </w:pPr>
+      <w:r>
+        <w:rPr>
+          <w:lang w:val="it-CH"/>
+        </w:rPr>
+        <w:t>In questo capitolo sono spiegati i assaggi per l’implementazione.</w:t>
+      </w:r>
+    </w:p>
+    <w:p>
+      <w:pPr>
+        <w:pStyle w:val="Titolo2"/>
+        <w:rPr>
+          <w:lang w:val="it-CH"/>
+        </w:rPr>
+      </w:pPr>
+      <w:bookmarkStart w:id="30" w:name="_Toc73344993"/>
+      <w:bookmarkStart w:id="31" w:name="_Toc73345134"/>
+      <w:bookmarkStart w:id="32" w:name="_Toc73345149"/>
+      <w:bookmarkStart w:id="33" w:name="_Toc82498962"/>
+      <w:bookmarkStart w:id="34" w:name="_Toc160445525"/>
+      <w:r>
+        <w:rPr>
+          <w:lang w:val="it-CH"/>
+        </w:rPr>
+        <w:t xml:space="preserve">3.1 </w:t>
+      </w:r>
       <w:bookmarkEnd w:id="30"/>
-      <w:r>
-        <w:t xml:space="preserve"> </w:t>
-      </w:r>
-    </w:p>
-    <w:p>
-      <w:pPr>
-        <w:spacing w:before="120"/>
-        <w:rPr>
-          <w:lang w:val="it-CH"/>
-        </w:rPr>
-      </w:pPr>
-      <w:r>
-        <w:rPr>
-          <w:lang w:val="it-CH"/>
-        </w:rPr>
-        <w:t>In questo capitolo sono spiegati i assaggi per l’implementazione.</w:t>
-      </w:r>
-    </w:p>
-    <w:p>
-      <w:pPr>
-        <w:pStyle w:val="Titolo2"/>
-        <w:rPr>
-          <w:lang w:val="it-CH"/>
-        </w:rPr>
-      </w:pPr>
-      <w:bookmarkStart w:id="31" w:name="_Toc73344993"/>
-      <w:bookmarkStart w:id="32" w:name="_Toc73345134"/>
-      <w:bookmarkStart w:id="33" w:name="_Toc73345149"/>
-      <w:bookmarkStart w:id="34" w:name="_Toc82498962"/>
-      <w:bookmarkStart w:id="35" w:name="_Toc160445525"/>
-      <w:r>
-        <w:rPr>
-          <w:lang w:val="it-CH"/>
-        </w:rPr>
-        <w:t xml:space="preserve">3.1 </w:t>
-      </w:r>
       <w:bookmarkEnd w:id="31"/>
       <w:bookmarkEnd w:id="32"/>
       <w:bookmarkEnd w:id="33"/>
+      <w:r>
+        <w:rPr>
+          <w:lang w:val="it-CH"/>
+        </w:rPr>
+        <w:t>Studio dei linguaggi</w:t>
+      </w:r>
       <w:bookmarkEnd w:id="34"/>
-      <w:r>
-        <w:rPr>
-          <w:lang w:val="it-CH"/>
-        </w:rPr>
-        <w:t>Studio dei linguaggi</w:t>
+    </w:p>
+    <w:p>
+      <w:pPr>
+        <w:rPr>
+          <w:lang w:val="it-CH"/>
+        </w:rPr>
+      </w:pPr>
+      <w:r>
+        <w:rPr>
+          <w:lang w:val="it-CH"/>
+        </w:rPr>
+        <w:t xml:space="preserve">&lt;Parti importanti che riguardando l’utilizzo di </w:t>
+      </w:r>
+      <w:proofErr w:type="spellStart"/>
+      <w:r>
+        <w:rPr>
+          <w:lang w:val="it-CH"/>
+        </w:rPr>
+        <w:t>Angular</w:t>
+      </w:r>
+      <w:proofErr w:type="spellEnd"/>
+      <w:r>
+        <w:rPr>
+          <w:lang w:val="it-CH"/>
+        </w:rPr>
+        <w:t>, come esso funziona, quali sono le sue peculiarità&gt;</w:t>
+      </w:r>
+    </w:p>
+    <w:p>
+      <w:pPr>
+        <w:pStyle w:val="Titolo2"/>
+        <w:rPr>
+          <w:lang w:val="it-CH"/>
+        </w:rPr>
+      </w:pPr>
+      <w:bookmarkStart w:id="35" w:name="_Toc73344994"/>
+      <w:bookmarkStart w:id="36" w:name="_Toc73345135"/>
+      <w:bookmarkStart w:id="37" w:name="_Toc73345150"/>
+      <w:bookmarkStart w:id="38" w:name="_Toc82498963"/>
+      <w:bookmarkStart w:id="39" w:name="_Toc160445526"/>
+      <w:r>
+        <w:rPr>
+          <w:lang w:val="it-CH"/>
+        </w:rPr>
+        <w:t xml:space="preserve">3.2 </w:t>
       </w:r>
       <w:bookmarkEnd w:id="35"/>
-    </w:p>
-    <w:p>
-      <w:pPr>
-        <w:pStyle w:val="Titolo2"/>
-        <w:rPr>
-          <w:lang w:val="it-CH"/>
-        </w:rPr>
-      </w:pPr>
-      <w:bookmarkStart w:id="36" w:name="_Toc73344994"/>
-      <w:bookmarkStart w:id="37" w:name="_Toc73345135"/>
-      <w:bookmarkStart w:id="38" w:name="_Toc73345150"/>
-      <w:bookmarkStart w:id="39" w:name="_Toc82498963"/>
-      <w:bookmarkStart w:id="40" w:name="_Toc160445526"/>
-      <w:r>
-        <w:rPr>
-          <w:lang w:val="it-CH"/>
-        </w:rPr>
-        <w:t xml:space="preserve">3.2 </w:t>
-      </w:r>
       <w:bookmarkEnd w:id="36"/>
       <w:bookmarkEnd w:id="37"/>
       <w:bookmarkEnd w:id="38"/>
+      <w:r>
+        <w:rPr>
+          <w:lang w:val="it-CH"/>
+        </w:rPr>
+        <w:t>Sviluppo dell’applicazione</w:t>
+      </w:r>
       <w:bookmarkEnd w:id="39"/>
-      <w:r>
-        <w:rPr>
-          <w:lang w:val="it-CH"/>
-        </w:rPr>
-        <w:t>Sviluppo dell’applicazione</w:t>
-      </w:r>
+    </w:p>
+    <w:p>
+      <w:pPr>
+        <w:rPr>
+          <w:lang w:val="it-CH"/>
+        </w:rPr>
+      </w:pPr>
+      <w:r>
+        <w:rPr>
+          <w:lang w:val="it-CH"/>
+        </w:rPr>
+        <w:t>&lt;</w:t>
+      </w:r>
+      <w:proofErr w:type="gramStart"/>
+      <w:r>
+        <w:rPr>
+          <w:lang w:val="it-CH"/>
+        </w:rPr>
+        <w:t>parti</w:t>
+      </w:r>
+      <w:proofErr w:type="gramEnd"/>
+      <w:r>
+        <w:rPr>
+          <w:lang w:val="it-CH"/>
+        </w:rPr>
+        <w:t xml:space="preserve"> rilevanti di come l’applicazione si stata sviluppata, parlando del login/registrazione, sicurezza varia, struttura del codice</w:t>
+      </w:r>
+      <w:bookmarkStart w:id="40" w:name="_GoBack"/>
       <w:bookmarkEnd w:id="40"/>
+      <w:r>
+        <w:rPr>
+          <w:lang w:val="it-CH"/>
+        </w:rPr>
+        <w:t>…&gt;</w:t>
+      </w:r>
     </w:p>
     <w:p>
       <w:pPr>
@@ -4965,6 +7081,11 @@
       <w:bookmarkEnd w:id="41"/>
     </w:p>
     <w:p>
+      <w:r>
+        <w:t>&lt;Risultati dei test in locale, della messa in produzione&gt;</w:t>
+      </w:r>
+    </w:p>
+    <w:p>
       <w:pPr>
         <w:pStyle w:val="Titolo2"/>
       </w:pPr>
@@ -4973,6 +7094,27 @@
         <w:t>3.4 Messa in produzione</w:t>
       </w:r>
       <w:bookmarkEnd w:id="42"/>
+    </w:p>
+    <w:p>
+      <w:r>
+        <w:t>&lt;</w:t>
+      </w:r>
+      <w:proofErr w:type="gramStart"/>
+      <w:r>
+        <w:t>ambiente</w:t>
+      </w:r>
+      <w:proofErr w:type="gramEnd"/>
+      <w:r>
+        <w:t xml:space="preserve"> della messa in produzione, come funziona, </w:t>
+      </w:r>
+      <w:proofErr w:type="spellStart"/>
+      <w:r>
+        <w:t>caratterisitche</w:t>
+      </w:r>
+      <w:proofErr w:type="spellEnd"/>
+      <w:r>
+        <w:t xml:space="preserve"> particolari se presente&gt;</w:t>
+      </w:r>
     </w:p>
     <w:p>
       <w:pPr>
@@ -5157,6 +7299,23 @@
       </w:pPr>
       <w:r>
         <w:t>Indicazioni di articoli:</w:t>
+      </w:r>
+    </w:p>
+    <w:p>
+      <w:pPr>
+        <w:pStyle w:val="SUPSITestoArial10"/>
+      </w:pPr>
+      <w:hyperlink r:id="rId18" w:history="1">
+        <w:r>
+          <w:rPr>
+            <w:rStyle w:val="Collegamentoipertestuale"/>
+            <w:rFonts w:ascii="Arial" w:hAnsi="Arial"/>
+          </w:rPr>
+          <w:t>https://en.wikipedia.org/wiki/Near-field_communication</w:t>
+        </w:r>
+      </w:hyperlink>
+      <w:r>
+        <w:t xml:space="preserve"> 8 marzo</w:t>
       </w:r>
     </w:p>
     <w:p>
@@ -5594,11 +7753,11 @@
       </w:pPr>
     </w:p>
     <w:sectPr>
-      <w:headerReference w:type="even" r:id="rId8"/>
-      <w:headerReference w:type="default" r:id="rId9"/>
-      <w:footerReference w:type="default" r:id="rId10"/>
-      <w:headerReference w:type="first" r:id="rId11"/>
-      <w:footerReference w:type="first" r:id="rId12"/>
+      <w:headerReference w:type="even" r:id="rId19"/>
+      <w:headerReference w:type="default" r:id="rId20"/>
+      <w:footerReference w:type="default" r:id="rId21"/>
+      <w:headerReference w:type="first" r:id="rId22"/>
+      <w:footerReference w:type="first" r:id="rId23"/>
       <w:pgSz w:w="11900" w:h="16840" w:code="9"/>
       <w:pgMar w:top="1729" w:right="1134" w:bottom="851" w:left="1701" w:header="550" w:footer="567" w:gutter="0"/>
       <w:cols w:space="708"/>
@@ -5814,7 +7973,7 @@
         <w:sz w:val="16"/>
         <w:szCs w:val="16"/>
       </w:rPr>
-      <w:t>4</w:t>
+      <w:t>16</w:t>
     </w:r>
     <w:r>
       <w:rPr>
@@ -5863,7 +8022,7 @@
         <w:sz w:val="16"/>
         <w:szCs w:val="16"/>
       </w:rPr>
-      <w:t>18</w:t>
+      <w:t>21</w:t>
     </w:r>
     <w:r>
       <w:rPr>
@@ -6500,6 +8659,119 @@
     </w:lvl>
   </w:abstractNum>
   <w:abstractNum w:abstractNumId="3" w15:restartNumberingAfterBreak="0">
+    <w:nsid w:val="4C367037"/>
+    <w:multiLevelType w:val="hybridMultilevel"/>
+    <w:tmpl w:val="6AD8816C"/>
+    <w:lvl w:ilvl="0" w:tplc="04090001">
+      <w:start w:val="1"/>
+      <w:numFmt w:val="bullet"/>
+      <w:lvlText w:val=""/>
+      <w:lvlJc w:val="left"/>
+      <w:pPr>
+        <w:ind w:left="720" w:hanging="360"/>
+      </w:pPr>
+      <w:rPr>
+        <w:rFonts w:ascii="Symbol" w:hAnsi="Symbol" w:hint="default"/>
+      </w:rPr>
+    </w:lvl>
+    <w:lvl w:ilvl="1" w:tplc="04090003">
+      <w:start w:val="1"/>
+      <w:numFmt w:val="bullet"/>
+      <w:lvlText w:val="o"/>
+      <w:lvlJc w:val="left"/>
+      <w:pPr>
+        <w:ind w:left="1440" w:hanging="360"/>
+      </w:pPr>
+      <w:rPr>
+        <w:rFonts w:ascii="Courier New" w:hAnsi="Courier New" w:cs="Courier New" w:hint="default"/>
+      </w:rPr>
+    </w:lvl>
+    <w:lvl w:ilvl="2" w:tplc="04090005" w:tentative="1">
+      <w:start w:val="1"/>
+      <w:numFmt w:val="bullet"/>
+      <w:lvlText w:val=""/>
+      <w:lvlJc w:val="left"/>
+      <w:pPr>
+        <w:ind w:left="2160" w:hanging="360"/>
+      </w:pPr>
+      <w:rPr>
+        <w:rFonts w:ascii="Wingdings" w:hAnsi="Wingdings" w:hint="default"/>
+      </w:rPr>
+    </w:lvl>
+    <w:lvl w:ilvl="3" w:tplc="04090001" w:tentative="1">
+      <w:start w:val="1"/>
+      <w:numFmt w:val="bullet"/>
+      <w:lvlText w:val=""/>
+      <w:lvlJc w:val="left"/>
+      <w:pPr>
+        <w:ind w:left="2880" w:hanging="360"/>
+      </w:pPr>
+      <w:rPr>
+        <w:rFonts w:ascii="Symbol" w:hAnsi="Symbol" w:hint="default"/>
+      </w:rPr>
+    </w:lvl>
+    <w:lvl w:ilvl="4" w:tplc="04090003" w:tentative="1">
+      <w:start w:val="1"/>
+      <w:numFmt w:val="bullet"/>
+      <w:lvlText w:val="o"/>
+      <w:lvlJc w:val="left"/>
+      <w:pPr>
+        <w:ind w:left="3600" w:hanging="360"/>
+      </w:pPr>
+      <w:rPr>
+        <w:rFonts w:ascii="Courier New" w:hAnsi="Courier New" w:cs="Courier New" w:hint="default"/>
+      </w:rPr>
+    </w:lvl>
+    <w:lvl w:ilvl="5" w:tplc="04090005" w:tentative="1">
+      <w:start w:val="1"/>
+      <w:numFmt w:val="bullet"/>
+      <w:lvlText w:val=""/>
+      <w:lvlJc w:val="left"/>
+      <w:pPr>
+        <w:ind w:left="4320" w:hanging="360"/>
+      </w:pPr>
+      <w:rPr>
+        <w:rFonts w:ascii="Wingdings" w:hAnsi="Wingdings" w:hint="default"/>
+      </w:rPr>
+    </w:lvl>
+    <w:lvl w:ilvl="6" w:tplc="04090001" w:tentative="1">
+      <w:start w:val="1"/>
+      <w:numFmt w:val="bullet"/>
+      <w:lvlText w:val=""/>
+      <w:lvlJc w:val="left"/>
+      <w:pPr>
+        <w:ind w:left="5040" w:hanging="360"/>
+      </w:pPr>
+      <w:rPr>
+        <w:rFonts w:ascii="Symbol" w:hAnsi="Symbol" w:hint="default"/>
+      </w:rPr>
+    </w:lvl>
+    <w:lvl w:ilvl="7" w:tplc="04090003" w:tentative="1">
+      <w:start w:val="1"/>
+      <w:numFmt w:val="bullet"/>
+      <w:lvlText w:val="o"/>
+      <w:lvlJc w:val="left"/>
+      <w:pPr>
+        <w:ind w:left="5760" w:hanging="360"/>
+      </w:pPr>
+      <w:rPr>
+        <w:rFonts w:ascii="Courier New" w:hAnsi="Courier New" w:cs="Courier New" w:hint="default"/>
+      </w:rPr>
+    </w:lvl>
+    <w:lvl w:ilvl="8" w:tplc="04090005" w:tentative="1">
+      <w:start w:val="1"/>
+      <w:numFmt w:val="bullet"/>
+      <w:lvlText w:val=""/>
+      <w:lvlJc w:val="left"/>
+      <w:pPr>
+        <w:ind w:left="6480" w:hanging="360"/>
+      </w:pPr>
+      <w:rPr>
+        <w:rFonts w:ascii="Wingdings" w:hAnsi="Wingdings" w:hint="default"/>
+      </w:rPr>
+    </w:lvl>
+  </w:abstractNum>
+  <w:abstractNum w:abstractNumId="4" w15:restartNumberingAfterBreak="0">
     <w:nsid w:val="64654D84"/>
     <w:multiLevelType w:val="hybridMultilevel"/>
     <w:tmpl w:val="D3AAD4B8"/>
@@ -6619,7 +8891,7 @@
       </w:rPr>
     </w:lvl>
   </w:abstractNum>
-  <w:abstractNum w:abstractNumId="4" w15:restartNumberingAfterBreak="0">
+  <w:abstractNum w:abstractNumId="5" w15:restartNumberingAfterBreak="0">
     <w:nsid w:val="67A15BD7"/>
     <w:multiLevelType w:val="multilevel"/>
     <w:tmpl w:val="31669ED6"/>
@@ -6736,7 +9008,7 @@
     <w:abstractNumId w:val="1"/>
   </w:num>
   <w:num w:numId="2">
-    <w:abstractNumId w:val="3"/>
+    <w:abstractNumId w:val="4"/>
   </w:num>
   <w:num w:numId="3">
     <w:abstractNumId w:val="2"/>
@@ -6745,7 +9017,10 @@
     <w:abstractNumId w:val="0"/>
   </w:num>
   <w:num w:numId="5">
-    <w:abstractNumId w:val="4"/>
+    <w:abstractNumId w:val="5"/>
+  </w:num>
+  <w:num w:numId="6">
+    <w:abstractNumId w:val="3"/>
   </w:num>
   <w:numIdMacAtCleanup w:val="5"/>
 </w:numbering>
@@ -7970,6 +10245,26 @@
       <w:ind w:left="240" w:hanging="240"/>
     </w:pPr>
   </w:style>
+  <w:style w:type="character" w:customStyle="1" w:styleId="mw-headline">
+    <w:name w:val="mw-headline"/>
+    <w:basedOn w:val="Carpredefinitoparagrafo"/>
+    <w:rsid w:val="000002F6"/>
+  </w:style>
+  <w:style w:type="character" w:customStyle="1" w:styleId="mw-editsection">
+    <w:name w:val="mw-editsection"/>
+    <w:basedOn w:val="Carpredefinitoparagrafo"/>
+    <w:rsid w:val="000002F6"/>
+  </w:style>
+  <w:style w:type="character" w:customStyle="1" w:styleId="mw-editsection-bracket">
+    <w:name w:val="mw-editsection-bracket"/>
+    <w:basedOn w:val="Carpredefinitoparagrafo"/>
+    <w:rsid w:val="000002F6"/>
+  </w:style>
+  <w:style w:type="character" w:customStyle="1" w:styleId="monospaced">
+    <w:name w:val="monospaced"/>
+    <w:basedOn w:val="Carpredefinitoparagrafo"/>
+    <w:rsid w:val="000002F6"/>
+  </w:style>
 </w:styles>
 </file>
 
@@ -8239,7 +10534,7 @@
 </file>
 
 <file path=customXml/itemProps1.xml><?xml version="1.0" encoding="utf-8"?>
-<ds:datastoreItem xmlns:ds="http://schemas.openxmlformats.org/officeDocument/2006/customXml" ds:itemID="{2FF2C0F9-AB72-4ADA-9F7A-8CA03849E2FB}">
+<ds:datastoreItem xmlns:ds="http://schemas.openxmlformats.org/officeDocument/2006/customXml" ds:itemID="{EE2EFD63-E0BE-46D3-AB48-BF3D729F82A3}">
   <ds:schemaRefs>
     <ds:schemaRef ds:uri="http://schemas.openxmlformats.org/officeDocument/2006/bibliography"/>
   </ds:schemaRefs>

</xml_diff>

<commit_message>
feature: request get working / fixed the position of components
</commit_message>
<xml_diff>
--- a/rapporto/DOC_SARAK.docx
+++ b/rapporto/DOC_SARAK.docx
@@ -5725,8 +5725,8 @@
           </w:rPr>
           <w:t>host</w:t>
         </w:r>
+        <w:proofErr w:type="spellEnd"/>
       </w:hyperlink>
-      <w:proofErr w:type="spellEnd"/>
     </w:p>
     <w:p>
       <w:pPr>
@@ -5908,43 +5908,7 @@
           <w:sz w:val="22"/>
           <w:szCs w:val="22"/>
         </w:rPr>
-        <w:t>Sebbene la portata dell'NFC sia limitata a pochi centimetri, l'NFC standard non è protetto contro </w:t>
-      </w:r>
-      <w:r>
-        <w:rPr>
-          <w:rFonts w:ascii="Arial" w:hAnsi="Arial" w:cs="Arial"/>
-          <w:color w:val="202122"/>
-          <w:sz w:val="22"/>
-          <w:szCs w:val="22"/>
-        </w:rPr>
-        <w:t>le intercettazioni</w:t>
-      </w:r>
-      <w:r>
-        <w:rPr>
-          <w:rFonts w:ascii="Arial" w:hAnsi="Arial" w:cs="Arial"/>
-          <w:color w:val="202122"/>
-          <w:sz w:val="22"/>
-          <w:szCs w:val="22"/>
-        </w:rPr>
-        <w:t> e può essere vulnerabile alla modifica dei dati. </w:t>
-      </w:r>
-      <w:r>
-        <w:rPr>
-          <w:rFonts w:ascii="Arial" w:hAnsi="Arial" w:cs="Arial"/>
-          <w:color w:val="202122"/>
-          <w:sz w:val="22"/>
-          <w:szCs w:val="22"/>
-        </w:rPr>
-        <w:t>Le applicazioni possono utilizzare protocolli crittografici</w:t>
-      </w:r>
-      <w:r>
-        <w:rPr>
-          <w:rFonts w:ascii="Arial" w:hAnsi="Arial" w:cs="Arial"/>
-          <w:color w:val="202122"/>
-          <w:sz w:val="22"/>
-          <w:szCs w:val="22"/>
-        </w:rPr>
-        <w:t> di livello superiore per stabilire un canale sicuro.</w:t>
+        <w:t>Sebbene la portata dell'NFC sia limitata a pochi centimetri, l'NFC standard non è protetto contro le intercettazioni e può essere vulnerabile alla modifica dei dati. Le applicazioni possono utilizzare protocolli crittografici di livello superiore per stabilire un canale sicuro.</w:t>
       </w:r>
     </w:p>
     <w:p>
@@ -5988,8 +5952,9 @@
           <w:sz w:val="22"/>
           <w:szCs w:val="22"/>
         </w:rPr>
-        <w:t>Poiché i dispositivi NFC solitamente includono protocolli </w:t>
-      </w:r>
+        <w:t xml:space="preserve">Poiché i dispositivi NFC solitamente includono protocolli ISO/IEC </w:t>
+      </w:r>
+      <w:proofErr w:type="gramStart"/>
       <w:r>
         <w:rPr>
           <w:rFonts w:ascii="Arial" w:hAnsi="Arial" w:cs="Arial"/>
@@ -5997,9 +5962,9 @@
           <w:sz w:val="22"/>
           <w:szCs w:val="22"/>
         </w:rPr>
-        <w:t xml:space="preserve">ISO/IEC </w:t>
-      </w:r>
-      <w:proofErr w:type="gramStart"/>
+        <w:t>14443 ,</w:t>
+      </w:r>
+      <w:proofErr w:type="gramEnd"/>
       <w:r>
         <w:rPr>
           <w:rFonts w:ascii="Arial" w:hAnsi="Arial" w:cs="Arial"/>
@@ -6007,7 +5972,7 @@
           <w:sz w:val="22"/>
           <w:szCs w:val="22"/>
         </w:rPr>
-        <w:t>14443</w:t>
+        <w:t> gli attacchi di inoltro</w:t>
       </w:r>
       <w:r>
         <w:rPr>
@@ -6016,9 +5981,8 @@
           <w:sz w:val="22"/>
           <w:szCs w:val="22"/>
         </w:rPr>
-        <w:t> ,</w:t>
-      </w:r>
-      <w:proofErr w:type="gramEnd"/>
+        <w:t xml:space="preserve"> </w:t>
+      </w:r>
       <w:r>
         <w:rPr>
           <w:rFonts w:ascii="Arial" w:hAnsi="Arial" w:cs="Arial"/>
@@ -6026,8 +5990,9 @@
           <w:sz w:val="22"/>
           <w:szCs w:val="22"/>
         </w:rPr>
-        <w:t> </w:t>
-      </w:r>
+        <w:t xml:space="preserve">sono fattibili. Per questo attacco l'aggressore inoltra la richiesta del lettore alla vittima e trasmette la sua risposta al lettore in tempo reale, fingendo di essere il proprietario della </w:t>
+      </w:r>
+      <w:proofErr w:type="spellStart"/>
       <w:r>
         <w:rPr>
           <w:rFonts w:ascii="Arial" w:hAnsi="Arial" w:cs="Arial"/>
@@ -6035,8 +6000,9 @@
           <w:sz w:val="22"/>
           <w:szCs w:val="22"/>
         </w:rPr>
-        <w:t>gli attacchi di inoltro</w:t>
-      </w:r>
+        <w:t>smart</w:t>
+      </w:r>
+      <w:proofErr w:type="spellEnd"/>
       <w:r>
         <w:rPr>
           <w:rFonts w:ascii="Arial" w:hAnsi="Arial" w:cs="Arial"/>
@@ -6044,72 +6010,7 @@
           <w:sz w:val="22"/>
           <w:szCs w:val="22"/>
         </w:rPr>
-        <w:t xml:space="preserve"> </w:t>
-      </w:r>
-      <w:r>
-        <w:rPr>
-          <w:rFonts w:ascii="Arial" w:hAnsi="Arial" w:cs="Arial"/>
-          <w:color w:val="202122"/>
-          <w:sz w:val="22"/>
-          <w:szCs w:val="22"/>
-        </w:rPr>
-        <w:t>sono fattibili.</w:t>
-      </w:r>
-      <w:r>
-        <w:rPr>
-          <w:rFonts w:ascii="Arial" w:hAnsi="Arial" w:cs="Arial"/>
-          <w:color w:val="202122"/>
-          <w:sz w:val="22"/>
-          <w:szCs w:val="22"/>
-        </w:rPr>
-        <w:t xml:space="preserve"> </w:t>
-      </w:r>
-      <w:r>
-        <w:rPr>
-          <w:rFonts w:ascii="Arial" w:hAnsi="Arial" w:cs="Arial"/>
-          <w:color w:val="202122"/>
-          <w:sz w:val="22"/>
-          <w:szCs w:val="22"/>
-        </w:rPr>
-        <w:t xml:space="preserve">Per questo attacco l'aggressore inoltra la richiesta del lettore alla vittima e trasmette la sua risposta al lettore in tempo reale, fingendo di essere il proprietario della </w:t>
-      </w:r>
-      <w:proofErr w:type="spellStart"/>
-      <w:r>
-        <w:rPr>
-          <w:rFonts w:ascii="Arial" w:hAnsi="Arial" w:cs="Arial"/>
-          <w:color w:val="202122"/>
-          <w:sz w:val="22"/>
-          <w:szCs w:val="22"/>
-        </w:rPr>
-        <w:t>smart</w:t>
-      </w:r>
-      <w:proofErr w:type="spellEnd"/>
-      <w:r>
-        <w:rPr>
-          <w:rFonts w:ascii="Arial" w:hAnsi="Arial" w:cs="Arial"/>
-          <w:color w:val="202122"/>
-          <w:sz w:val="22"/>
-          <w:szCs w:val="22"/>
-        </w:rPr>
-        <w:t xml:space="preserve"> card della vittima. Questo è simile a un </w:t>
-      </w:r>
-      <w:r>
-        <w:rPr>
-          <w:rFonts w:ascii="Arial" w:hAnsi="Arial" w:cs="Arial"/>
-          <w:color w:val="202122"/>
-          <w:sz w:val="22"/>
-          <w:szCs w:val="22"/>
-        </w:rPr>
-        <w:t>attacco man-in-the-middle</w:t>
-      </w:r>
-      <w:r>
-        <w:rPr>
-          <w:rFonts w:ascii="Arial" w:hAnsi="Arial" w:cs="Arial"/>
-          <w:color w:val="202122"/>
-          <w:sz w:val="22"/>
-          <w:szCs w:val="22"/>
-        </w:rPr>
-        <w:t>.</w:t>
+        <w:t xml:space="preserve"> card della vittima. Questo è simile a un attacco man-in-the-middle.</w:t>
       </w:r>
       <w:r>
         <w:rPr>
@@ -6220,6 +6121,59 @@
         <w:t>1.1.3 Campi di applicazione</w:t>
       </w:r>
       <w:bookmarkEnd w:id="21"/>
+    </w:p>
+    <w:p>
+      <w:pPr>
+        <w:rPr>
+          <w:sz w:val="22"/>
+        </w:rPr>
+      </w:pPr>
+      <w:r>
+        <w:rPr>
+          <w:sz w:val="22"/>
+        </w:rPr>
+        <w:t>L’NFC ha diversi campi di applicazioni possibili ed è già ampiamente usato in commercio. Difatti, tra i vari metodi di pagamento possibili, è disponibile anche quello tramite NFC che lo si fa attraverso il telefono ed il POS in considerazione.</w:t>
+      </w:r>
+    </w:p>
+    <w:p>
+      <w:pPr>
+        <w:rPr>
+          <w:sz w:val="22"/>
+        </w:rPr>
+      </w:pPr>
+      <w:r>
+        <w:rPr>
+          <w:sz w:val="22"/>
+        </w:rPr>
+        <w:t xml:space="preserve">Tramite questa tecnologia è anche possibile condividersi i propri contatti social e può essere utilizzata anche come </w:t>
+      </w:r>
+      <w:proofErr w:type="spellStart"/>
+      <w:r>
+        <w:rPr>
+          <w:sz w:val="22"/>
+        </w:rPr>
+        <w:t>token</w:t>
+      </w:r>
+      <w:proofErr w:type="spellEnd"/>
+      <w:r>
+        <w:rPr>
+          <w:sz w:val="22"/>
+        </w:rPr>
+        <w:t xml:space="preserve"> di identità per accedere all’interno di uno stabile o per comunque identificarsi tramite di esso.</w:t>
+      </w:r>
+    </w:p>
+    <w:p>
+      <w:pPr>
+        <w:rPr>
+          <w:sz w:val="22"/>
+        </w:rPr>
+      </w:pPr>
+      <w:r>
+        <w:rPr>
+          <w:sz w:val="22"/>
+        </w:rPr>
+        <w:t>Ci sono anche una serie di video games che fanno utilizzo dell’NFC.</w:t>
+      </w:r>
     </w:p>
     <w:p>
       <w:pPr>
@@ -6251,29 +6205,19 @@
           <w:sz w:val="22"/>
         </w:rPr>
       </w:pPr>
-      <w:r>
-        <w:rPr>
-          <w:sz w:val="22"/>
-        </w:rPr>
-        <w:t>Commercio</w:t>
-      </w:r>
-    </w:p>
-    <w:p>
-      <w:pPr>
-        <w:pStyle w:val="Paragrafoelenco"/>
-        <w:numPr>
-          <w:ilvl w:val="1"/>
-          <w:numId w:val="6"/>
-        </w:numPr>
-        <w:rPr>
-          <w:sz w:val="22"/>
-        </w:rPr>
-      </w:pPr>
-      <w:r>
-        <w:rPr>
-          <w:sz w:val="22"/>
-        </w:rPr>
-        <w:t>Metodi di pagamento</w:t>
+      <w:proofErr w:type="spellStart"/>
+      <w:r>
+        <w:rPr>
+          <w:sz w:val="22"/>
+        </w:rPr>
+        <w:t>Token</w:t>
+      </w:r>
+      <w:proofErr w:type="spellEnd"/>
+      <w:r>
+        <w:rPr>
+          <w:sz w:val="22"/>
+        </w:rPr>
+        <w:t xml:space="preserve"> di accesso</w:t>
       </w:r>
     </w:p>
     <w:p>
@@ -6291,34 +6235,18 @@
         <w:rPr>
           <w:sz w:val="22"/>
         </w:rPr>
-        <w:t xml:space="preserve">Social </w:t>
-      </w:r>
-      <w:proofErr w:type="spellStart"/>
-      <w:r>
-        <w:rPr>
-          <w:sz w:val="22"/>
-        </w:rPr>
-        <w:t>netowork</w:t>
-      </w:r>
-      <w:proofErr w:type="spellEnd"/>
-    </w:p>
-    <w:p>
-      <w:pPr>
-        <w:pStyle w:val="Paragrafoelenco"/>
-        <w:numPr>
-          <w:ilvl w:val="1"/>
-          <w:numId w:val="6"/>
-        </w:numPr>
-        <w:rPr>
-          <w:sz w:val="22"/>
-        </w:rPr>
-      </w:pPr>
-      <w:r>
-        <w:rPr>
-          <w:sz w:val="22"/>
-        </w:rPr>
-        <w:t>Può essere utilizzato per condividere contatti e cosi via</w:t>
-      </w:r>
+        <w:t xml:space="preserve">Giochi </w:t>
+      </w:r>
+      <w:hyperlink r:id="rId17" w:history="1">
+        <w:r>
+          <w:rPr>
+            <w:rStyle w:val="Collegamentoipertestuale"/>
+            <w:rFonts w:ascii="Arial" w:hAnsi="Arial"/>
+            <w:sz w:val="22"/>
+          </w:rPr>
+          <w:t>https://en.wikipedia.org/wiki/List_of_video_games_using_NFC</w:t>
+        </w:r>
+      </w:hyperlink>
     </w:p>
     <w:p>
       <w:pPr>
@@ -6331,122 +6259,74 @@
           <w:sz w:val="22"/>
         </w:rPr>
       </w:pPr>
+    </w:p>
+    <w:p>
+      <w:pPr>
+        <w:pStyle w:val="Titolo2"/>
+        <w:rPr>
+          <w:lang w:val="it-CH"/>
+        </w:rPr>
+      </w:pPr>
+      <w:bookmarkStart w:id="22" w:name="_Toc160445521"/>
+      <w:r>
+        <w:rPr>
+          <w:lang w:val="it-CH"/>
+        </w:rPr>
+        <w:t xml:space="preserve">1.2 </w:t>
+      </w:r>
+      <w:bookmarkEnd w:id="22"/>
+      <w:r>
+        <w:rPr>
+          <w:lang w:val="it-CH"/>
+        </w:rPr>
+        <w:t>Scelta dell’ambiente di programmazione</w:t>
+      </w:r>
+    </w:p>
+    <w:p>
+      <w:pPr>
+        <w:rPr>
+          <w:sz w:val="22"/>
+          <w:lang w:val="it-CH"/>
+        </w:rPr>
+      </w:pPr>
+      <w:r>
+        <w:rPr>
+          <w:sz w:val="22"/>
+          <w:lang w:val="it-CH"/>
+        </w:rPr>
+        <w:t xml:space="preserve">Prima di scegliere effettivamente in che cosa sviluppare il progetto, c’è stata una valutazione tra due </w:t>
+      </w:r>
       <w:proofErr w:type="spellStart"/>
       <w:r>
         <w:rPr>
           <w:sz w:val="22"/>
-        </w:rPr>
-        <w:t>Token</w:t>
+          <w:lang w:val="it-CH"/>
+        </w:rPr>
+        <w:t>framework</w:t>
       </w:r>
       <w:proofErr w:type="spellEnd"/>
       <w:r>
         <w:rPr>
           <w:sz w:val="22"/>
-        </w:rPr>
-        <w:t xml:space="preserve"> di identità</w:t>
-      </w:r>
-    </w:p>
-    <w:p>
-      <w:pPr>
-        <w:pStyle w:val="Paragrafoelenco"/>
-        <w:numPr>
-          <w:ilvl w:val="0"/>
-          <w:numId w:val="6"/>
-        </w:numPr>
-        <w:rPr>
-          <w:sz w:val="22"/>
-        </w:rPr>
-      </w:pPr>
+          <w:lang w:val="it-CH"/>
+        </w:rPr>
+        <w:t xml:space="preserve"> principali: </w:t>
+      </w:r>
       <w:proofErr w:type="spellStart"/>
       <w:r>
         <w:rPr>
           <w:sz w:val="22"/>
-        </w:rPr>
-        <w:t>Token</w:t>
+          <w:lang w:val="it-CH"/>
+        </w:rPr>
+        <w:t>angular</w:t>
       </w:r>
       <w:proofErr w:type="spellEnd"/>
       <w:r>
         <w:rPr>
           <w:sz w:val="22"/>
-        </w:rPr>
-        <w:t xml:space="preserve"> di accesso</w:t>
-      </w:r>
-    </w:p>
-    <w:p>
-      <w:pPr>
-        <w:pStyle w:val="Paragrafoelenco"/>
-        <w:numPr>
-          <w:ilvl w:val="0"/>
-          <w:numId w:val="6"/>
-        </w:numPr>
-        <w:rPr>
-          <w:sz w:val="22"/>
-        </w:rPr>
-      </w:pPr>
-      <w:r>
-        <w:rPr>
-          <w:sz w:val="22"/>
-        </w:rPr>
-        <w:t xml:space="preserve">Giochi </w:t>
-      </w:r>
-      <w:hyperlink r:id="rId17" w:history="1">
-        <w:r>
-          <w:rPr>
-            <w:rStyle w:val="Collegamentoipertestuale"/>
-            <w:rFonts w:ascii="Arial" w:hAnsi="Arial"/>
-            <w:sz w:val="22"/>
-          </w:rPr>
-          <w:t>https://en.wikipedia.org/wiki/List_of_video_games_using_NFC</w:t>
-        </w:r>
-      </w:hyperlink>
-    </w:p>
-    <w:p>
-      <w:pPr>
-        <w:pStyle w:val="Paragrafoelenco"/>
-        <w:numPr>
-          <w:ilvl w:val="0"/>
-          <w:numId w:val="6"/>
-        </w:numPr>
-        <w:rPr>
-          <w:sz w:val="22"/>
-        </w:rPr>
-      </w:pPr>
-    </w:p>
-    <w:p>
-      <w:pPr>
-        <w:pStyle w:val="Titolo2"/>
-        <w:rPr>
-          <w:lang w:val="it-CH"/>
-        </w:rPr>
-      </w:pPr>
-      <w:bookmarkStart w:id="22" w:name="_Toc160445521"/>
-      <w:r>
-        <w:rPr>
-          <w:lang w:val="it-CH"/>
-        </w:rPr>
-        <w:t xml:space="preserve">1.2 </w:t>
-      </w:r>
-      <w:bookmarkEnd w:id="22"/>
-      <w:r>
-        <w:rPr>
-          <w:lang w:val="it-CH"/>
-        </w:rPr>
-        <w:t>Scelta dell’ambiente di programmazione</w:t>
-      </w:r>
-    </w:p>
-    <w:p>
-      <w:pPr>
-        <w:rPr>
-          <w:sz w:val="22"/>
-          <w:lang w:val="it-CH"/>
-        </w:rPr>
-      </w:pPr>
-      <w:r>
-        <w:rPr>
-          <w:sz w:val="22"/>
-          <w:lang w:val="it-CH"/>
-        </w:rPr>
-        <w:t xml:space="preserve">Prima di scegliere effettivamente in che cosa sviluppare il progetto, c’è stata una valutazione tra due </w:t>
+          <w:lang w:val="it-CH"/>
+        </w:rPr>
+        <w:t xml:space="preserve"> e </w:t>
       </w:r>
       <w:proofErr w:type="spellStart"/>
       <w:r>
@@ -6454,6 +6334,45 @@
           <w:sz w:val="22"/>
           <w:lang w:val="it-CH"/>
         </w:rPr>
+        <w:t>flutter</w:t>
+      </w:r>
+      <w:proofErr w:type="spellEnd"/>
+      <w:r>
+        <w:rPr>
+          <w:sz w:val="22"/>
+          <w:lang w:val="it-CH"/>
+        </w:rPr>
+        <w:t xml:space="preserve">. Il motivo della valutazione è dovuta dal fatto che si stava cercando di capire se fosse meglio una web </w:t>
+      </w:r>
+      <w:proofErr w:type="spellStart"/>
+      <w:r>
+        <w:rPr>
+          <w:sz w:val="22"/>
+          <w:lang w:val="it-CH"/>
+        </w:rPr>
+        <w:t>app</w:t>
+      </w:r>
+      <w:proofErr w:type="spellEnd"/>
+      <w:r>
+        <w:rPr>
+          <w:sz w:val="22"/>
+          <w:lang w:val="it-CH"/>
+        </w:rPr>
+        <w:t>, piuttosto che un’applicazione vera e propria del telefono.</w:t>
+      </w:r>
+      <w:r>
+        <w:rPr>
+          <w:sz w:val="22"/>
+          <w:lang w:val="it-CH"/>
+        </w:rPr>
+        <w:t xml:space="preserve"> In questo capitolo, vengono analizzati i pro e contro dei due </w:t>
+      </w:r>
+      <w:proofErr w:type="spellStart"/>
+      <w:r>
+        <w:rPr>
+          <w:sz w:val="22"/>
+          <w:lang w:val="it-CH"/>
+        </w:rPr>
         <w:t>framework</w:t>
       </w:r>
       <w:proofErr w:type="spellEnd"/>
@@ -6462,176 +6381,113 @@
           <w:sz w:val="22"/>
           <w:lang w:val="it-CH"/>
         </w:rPr>
-        <w:t xml:space="preserve"> principali: </w:t>
+        <w:t>, concludendo poi con la scelta finale</w:t>
+      </w:r>
+      <w:r>
+        <w:rPr>
+          <w:sz w:val="22"/>
+          <w:lang w:val="it-CH"/>
+        </w:rPr>
+        <w:t>.</w:t>
+      </w:r>
+    </w:p>
+    <w:p>
+      <w:pPr>
+        <w:pStyle w:val="Titolo3"/>
+        <w:rPr>
+          <w:lang w:val="it-CH"/>
+        </w:rPr>
+      </w:pPr>
+      <w:r>
+        <w:rPr>
+          <w:lang w:val="it-CH"/>
+        </w:rPr>
+        <w:t xml:space="preserve">1.2.1 </w:t>
       </w:r>
       <w:proofErr w:type="spellStart"/>
       <w:r>
         <w:rPr>
-          <w:sz w:val="22"/>
-          <w:lang w:val="it-CH"/>
-        </w:rPr>
-        <w:t>angular</w:t>
+          <w:lang w:val="it-CH"/>
+        </w:rPr>
+        <w:t>Angular</w:t>
       </w:r>
       <w:proofErr w:type="spellEnd"/>
-      <w:r>
-        <w:rPr>
-          <w:sz w:val="22"/>
-          <w:lang w:val="it-CH"/>
-        </w:rPr>
-        <w:t xml:space="preserve"> e </w:t>
-      </w:r>
+    </w:p>
+    <w:p>
+      <w:pPr>
+        <w:pStyle w:val="SUPSITestoArial10"/>
+      </w:pPr>
       <w:proofErr w:type="spellStart"/>
       <w:r>
-        <w:rPr>
-          <w:sz w:val="22"/>
-          <w:lang w:val="it-CH"/>
-        </w:rPr>
-        <w:t>flutter</w:t>
+        <w:t>Angular</w:t>
       </w:r>
       <w:proofErr w:type="spellEnd"/>
       <w:r>
-        <w:rPr>
-          <w:sz w:val="22"/>
-          <w:lang w:val="it-CH"/>
-        </w:rPr>
-        <w:t xml:space="preserve">. Il motivo della valutazione è dovuta dal fatto che si stava cercando di capire se fosse meglio una web </w:t>
+        <w:t xml:space="preserve"> è un </w:t>
       </w:r>
       <w:proofErr w:type="spellStart"/>
       <w:r>
-        <w:rPr>
-          <w:sz w:val="22"/>
-          <w:lang w:val="it-CH"/>
-        </w:rPr>
-        <w:t>app</w:t>
+        <w:t>framework</w:t>
       </w:r>
       <w:proofErr w:type="spellEnd"/>
       <w:r>
-        <w:rPr>
-          <w:sz w:val="22"/>
-          <w:lang w:val="it-CH"/>
-        </w:rPr>
-        <w:t>, piuttosto che un’applicazione vera e propria del telefono.</w:t>
-      </w:r>
-      <w:r>
-        <w:rPr>
-          <w:sz w:val="22"/>
-          <w:lang w:val="it-CH"/>
-        </w:rPr>
-        <w:t xml:space="preserve"> In questo capitolo, vengono analizzati i pro e contro dei due </w:t>
+        <w:t xml:space="preserve"> sviluppato da </w:t>
       </w:r>
       <w:proofErr w:type="spellStart"/>
       <w:r>
-        <w:rPr>
-          <w:sz w:val="22"/>
-          <w:lang w:val="it-CH"/>
-        </w:rPr>
+        <w:t>google</w:t>
+      </w:r>
+      <w:proofErr w:type="spellEnd"/>
+      <w:r>
+        <w:t xml:space="preserve"> ….</w:t>
+      </w:r>
+    </w:p>
+    <w:p>
+      <w:pPr>
+        <w:pStyle w:val="SUPSITestoArial10"/>
+      </w:pPr>
+      <w:r>
+        <w:t>Comodo perché …</w:t>
+      </w:r>
+    </w:p>
+    <w:p>
+      <w:pPr>
+        <w:pStyle w:val="Titolo3"/>
+      </w:pPr>
+      <w:r>
+        <w:t xml:space="preserve">1.2.2 </w:t>
+      </w:r>
+      <w:proofErr w:type="spellStart"/>
+      <w:r>
+        <w:t>Flutter</w:t>
+      </w:r>
+      <w:proofErr w:type="spellEnd"/>
+    </w:p>
+    <w:p>
+      <w:pPr>
+        <w:pStyle w:val="SUPSITestoArial10"/>
+      </w:pPr>
+      <w:proofErr w:type="spellStart"/>
+      <w:r>
+        <w:t>FLutter</w:t>
+      </w:r>
+      <w:proofErr w:type="spellEnd"/>
+      <w:r>
+        <w:t xml:space="preserve"> è un </w:t>
+      </w:r>
+      <w:proofErr w:type="spellStart"/>
+      <w:r>
         <w:t>framework</w:t>
       </w:r>
       <w:proofErr w:type="spellEnd"/>
       <w:r>
-        <w:rPr>
-          <w:sz w:val="22"/>
-          <w:lang w:val="it-CH"/>
-        </w:rPr>
-        <w:t>, concludendo poi con la scelta finale</w:t>
-      </w:r>
-    </w:p>
-    <w:p>
-      <w:pPr>
-        <w:pStyle w:val="Titolo3"/>
-        <w:rPr>
-          <w:lang w:val="it-CH"/>
-        </w:rPr>
-      </w:pPr>
-      <w:r>
-        <w:rPr>
-          <w:lang w:val="it-CH"/>
-        </w:rPr>
-        <w:t xml:space="preserve">1.2.1 </w:t>
-      </w:r>
-      <w:proofErr w:type="spellStart"/>
-      <w:r>
-        <w:rPr>
-          <w:lang w:val="it-CH"/>
-        </w:rPr>
-        <w:t>Angular</w:t>
-      </w:r>
-      <w:proofErr w:type="spellEnd"/>
+        <w:t xml:space="preserve"> sviluppato da…</w:t>
+      </w:r>
     </w:p>
     <w:p>
       <w:pPr>
         <w:pStyle w:val="SUPSITestoArial10"/>
-      </w:pPr>
-      <w:proofErr w:type="spellStart"/>
-      <w:r>
-        <w:t>Angular</w:t>
-      </w:r>
-      <w:proofErr w:type="spellEnd"/>
-      <w:r>
-        <w:t xml:space="preserve"> è un </w:t>
-      </w:r>
-      <w:proofErr w:type="spellStart"/>
-      <w:r>
-        <w:t>framework</w:t>
-      </w:r>
-      <w:proofErr w:type="spellEnd"/>
-      <w:r>
-        <w:t xml:space="preserve"> sviluppato da </w:t>
-      </w:r>
-      <w:proofErr w:type="spellStart"/>
-      <w:r>
-        <w:t>google</w:t>
-      </w:r>
-      <w:proofErr w:type="spellEnd"/>
-      <w:r>
-        <w:t xml:space="preserve"> ….</w:t>
-      </w:r>
-    </w:p>
-    <w:p>
-      <w:pPr>
-        <w:pStyle w:val="SUPSITestoArial10"/>
-      </w:pPr>
-      <w:r>
-        <w:t>Comodo perché …</w:t>
-      </w:r>
-    </w:p>
-    <w:p>
-      <w:pPr>
-        <w:pStyle w:val="Titolo3"/>
-      </w:pPr>
-      <w:r>
-        <w:t xml:space="preserve">1.2.2 </w:t>
-      </w:r>
-      <w:proofErr w:type="spellStart"/>
-      <w:r>
-        <w:t>Flutter</w:t>
-      </w:r>
-      <w:proofErr w:type="spellEnd"/>
-    </w:p>
-    <w:p>
-      <w:pPr>
-        <w:pStyle w:val="SUPSITestoArial10"/>
-      </w:pPr>
-      <w:proofErr w:type="spellStart"/>
-      <w:r>
-        <w:t>FLutter</w:t>
-      </w:r>
-      <w:proofErr w:type="spellEnd"/>
-      <w:r>
-        <w:t xml:space="preserve"> è un </w:t>
-      </w:r>
-      <w:proofErr w:type="spellStart"/>
-      <w:r>
-        <w:t>framework</w:t>
-      </w:r>
-      <w:proofErr w:type="spellEnd"/>
-      <w:r>
-        <w:t xml:space="preserve"> sviluppato da…</w:t>
-      </w:r>
-    </w:p>
-    <w:p>
-      <w:pPr>
-        <w:pStyle w:val="SUPSITestoArial10"/>
+        <w:ind w:left="708" w:hanging="708"/>
       </w:pPr>
       <w:r>
         <w:t>Ed è incentrato sulle piattaforme mobile, non avendo ancora una completa community per la parte web. Una volta migliorato quel supporto, di sicuro può essere una tecnologia da utilizzare, così da avere a disposizione già un progetto disponibile per tutte le piattaforme, ma per il momento, essendo l’</w:t>
@@ -7056,47 +6912,39 @@
         <w:rPr>
           <w:lang w:val="it-CH"/>
         </w:rPr>
-        <w:t xml:space="preserve"> rilevanti di come l’applicazione si stata sviluppata, parlando del login/registrazione, sicurezza varia, struttura del codice</w:t>
-      </w:r>
-      <w:bookmarkStart w:id="40" w:name="_GoBack"/>
+        <w:t xml:space="preserve"> rilevanti di come l’applicazione si stata sviluppata, parlando del login/registrazione, sicurezza varia, struttura del codice…&gt;</w:t>
+      </w:r>
+    </w:p>
+    <w:p>
+      <w:pPr>
+        <w:pStyle w:val="Titolo2"/>
+      </w:pPr>
+      <w:bookmarkStart w:id="40" w:name="_Toc160445527"/>
+      <w:r>
+        <w:t xml:space="preserve">3.3 </w:t>
+      </w:r>
+      <w:r>
+        <w:t>Test</w:t>
+      </w:r>
       <w:bookmarkEnd w:id="40"/>
-      <w:r>
-        <w:rPr>
-          <w:lang w:val="it-CH"/>
-        </w:rPr>
-        <w:t>…&gt;</w:t>
+    </w:p>
+    <w:p>
+      <w:r>
+        <w:t>&lt;Risultati dei test in locale, della messa in produzione&gt;</w:t>
       </w:r>
     </w:p>
     <w:p>
       <w:pPr>
         <w:pStyle w:val="Titolo2"/>
       </w:pPr>
-      <w:bookmarkStart w:id="41" w:name="_Toc160445527"/>
-      <w:r>
-        <w:t xml:space="preserve">3.3 </w:t>
-      </w:r>
-      <w:r>
-        <w:t>Test</w:t>
+      <w:bookmarkStart w:id="41" w:name="_Toc160445528"/>
+      <w:r>
+        <w:t>3.4 Messa in produzione</w:t>
       </w:r>
       <w:bookmarkEnd w:id="41"/>
     </w:p>
     <w:p>
       <w:r>
-        <w:t>&lt;Risultati dei test in locale, della messa in produzione&gt;</w:t>
-      </w:r>
-    </w:p>
-    <w:p>
-      <w:pPr>
-        <w:pStyle w:val="Titolo2"/>
-      </w:pPr>
-      <w:bookmarkStart w:id="42" w:name="_Toc160445528"/>
-      <w:r>
-        <w:t>3.4 Messa in produzione</w:t>
-      </w:r>
-      <w:bookmarkEnd w:id="42"/>
-    </w:p>
-    <w:p>
-      <w:r>
         <w:t>&lt;</w:t>
       </w:r>
       <w:proofErr w:type="gramStart"/>
@@ -7128,41 +6976,41 @@
       <w:pPr>
         <w:pStyle w:val="Titolo"/>
       </w:pPr>
-      <w:bookmarkStart w:id="43" w:name="_Toc160445529"/>
+      <w:bookmarkStart w:id="42" w:name="_Toc160445529"/>
       <w:r>
         <w:lastRenderedPageBreak/>
         <w:t>Capitolo 4 – Risultati ottenuti</w:t>
       </w:r>
+      <w:bookmarkEnd w:id="42"/>
+    </w:p>
+    <w:p>
+      <w:pPr>
+        <w:pStyle w:val="Titolo2"/>
+      </w:pPr>
+      <w:bookmarkStart w:id="43" w:name="_Toc160445530"/>
+      <w:r>
+        <w:t>4</w:t>
+      </w:r>
+      <w:r>
+        <w:t>.1</w:t>
+      </w:r>
+      <w:r>
+        <w:t xml:space="preserve"> </w:t>
+      </w:r>
+      <w:r>
+        <w:t>Test e copertura effettuata</w:t>
+      </w:r>
       <w:bookmarkEnd w:id="43"/>
     </w:p>
     <w:p>
       <w:pPr>
         <w:pStyle w:val="Titolo2"/>
       </w:pPr>
-      <w:bookmarkStart w:id="44" w:name="_Toc160445530"/>
-      <w:r>
-        <w:t>4</w:t>
-      </w:r>
-      <w:r>
-        <w:t>.1</w:t>
-      </w:r>
-      <w:r>
-        <w:t xml:space="preserve"> </w:t>
-      </w:r>
-      <w:r>
-        <w:t>Test e copertura effettuata</w:t>
+      <w:bookmarkStart w:id="44" w:name="_Toc160445531"/>
+      <w:r>
+        <w:t>4.2 Altro</w:t>
       </w:r>
       <w:bookmarkEnd w:id="44"/>
-    </w:p>
-    <w:p>
-      <w:pPr>
-        <w:pStyle w:val="Titolo2"/>
-      </w:pPr>
-      <w:bookmarkStart w:id="45" w:name="_Toc160445531"/>
-      <w:r>
-        <w:t>4.2 Altro</w:t>
-      </w:r>
-      <w:bookmarkEnd w:id="45"/>
       <w:r>
         <w:br w:type="page"/>
       </w:r>
@@ -7171,12 +7019,12 @@
       <w:pPr>
         <w:pStyle w:val="Titolo"/>
       </w:pPr>
-      <w:bookmarkStart w:id="46" w:name="_Toc160445532"/>
+      <w:bookmarkStart w:id="45" w:name="_Toc160445532"/>
       <w:r>
         <w:lastRenderedPageBreak/>
         <w:t>Capitolo 5 – Conclusione</w:t>
       </w:r>
-      <w:bookmarkEnd w:id="46"/>
+      <w:bookmarkEnd w:id="45"/>
     </w:p>
     <w:p/>
     <w:p>
@@ -7194,7 +7042,7 @@
           <w:lang w:val="it-CH"/>
         </w:rPr>
       </w:pPr>
-      <w:bookmarkStart w:id="47" w:name="_Toc160445533"/>
+      <w:bookmarkStart w:id="46" w:name="_Toc160445533"/>
       <w:r>
         <w:rPr>
           <w:lang w:val="it-CH"/>
@@ -7202,7 +7050,7 @@
         <w:lastRenderedPageBreak/>
         <w:t>Bibliografia</w:t>
       </w:r>
-      <w:bookmarkEnd w:id="47"/>
+      <w:bookmarkEnd w:id="46"/>
     </w:p>
     <w:p>
       <w:pPr>
@@ -7454,7 +7302,7 @@
           <w:szCs w:val="56"/>
         </w:rPr>
       </w:pPr>
-      <w:bookmarkStart w:id="48" w:name="_Toc160445534"/>
+      <w:bookmarkStart w:id="47" w:name="_Toc160445534"/>
       <w:r>
         <w:rPr>
           <w:rStyle w:val="Enfasigrassetto"/>
@@ -7467,7 +7315,7 @@
         <w:lastRenderedPageBreak/>
         <w:t>Appendici</w:t>
       </w:r>
-      <w:bookmarkEnd w:id="48"/>
+      <w:bookmarkEnd w:id="47"/>
     </w:p>
     <w:p>
       <w:pPr>
@@ -7618,7 +7466,7 @@
           <w:szCs w:val="56"/>
         </w:rPr>
       </w:pPr>
-      <w:bookmarkStart w:id="49" w:name="_Toc160445535"/>
+      <w:bookmarkStart w:id="48" w:name="_Toc160445535"/>
       <w:r>
         <w:rPr>
           <w:rStyle w:val="Enfasigrassetto"/>
@@ -7631,126 +7479,129 @@
         <w:lastRenderedPageBreak/>
         <w:t>Allegati</w:t>
       </w:r>
+      <w:bookmarkEnd w:id="48"/>
+    </w:p>
+    <w:p>
+      <w:pPr>
+        <w:pStyle w:val="SUPSITestoArial10"/>
+      </w:pPr>
+      <w:r>
+        <w:t>Fanno parte della documentazione, ma non del relativo fascicolo, trattandosi di materiale separato, anche se riferito alla documentazione stessa.</w:t>
+      </w:r>
+    </w:p>
+    <w:p>
+      <w:pPr>
+        <w:pStyle w:val="SUPSITestoArial10"/>
+      </w:pPr>
+      <w:r>
+        <w:t xml:space="preserve">Si tratta del CD contenente la documentazione stessa e altro materiale riferito al progetto, </w:t>
+      </w:r>
+      <w:proofErr w:type="spellStart"/>
+      <w:r>
+        <w:t>ev</w:t>
+      </w:r>
+      <w:proofErr w:type="spellEnd"/>
+      <w:r>
+        <w:t xml:space="preserve">. </w:t>
+      </w:r>
+      <w:proofErr w:type="gramStart"/>
+      <w:r>
+        <w:t>fascicoli</w:t>
+      </w:r>
+      <w:proofErr w:type="gramEnd"/>
+      <w:r>
+        <w:t xml:space="preserve"> separati (come ad es. un Manuale d’uso), </w:t>
+      </w:r>
+      <w:proofErr w:type="spellStart"/>
+      <w:r>
+        <w:t>ev</w:t>
+      </w:r>
+      <w:proofErr w:type="spellEnd"/>
+      <w:r>
+        <w:t xml:space="preserve">. </w:t>
+      </w:r>
+      <w:proofErr w:type="gramStart"/>
+      <w:r>
+        <w:t>materiale</w:t>
+      </w:r>
+      <w:proofErr w:type="gramEnd"/>
+      <w:r>
+        <w:t xml:space="preserve"> sperimentale del progetto.</w:t>
+      </w:r>
+    </w:p>
+    <w:p>
+      <w:pPr>
+        <w:pStyle w:val="SUPSITestoArial10"/>
+      </w:pPr>
+      <w:r>
+        <w:t>L’identificazione avviene come per le Appendici, usando però lettere iniziali diverse, in modo da non confondere Appendici e Allegati.</w:t>
+      </w:r>
+    </w:p>
+    <w:p>
+      <w:pPr>
+        <w:pStyle w:val="SUPSITestoArial10"/>
+      </w:pPr>
+    </w:p>
+    <w:p>
+      <w:pPr>
+        <w:pStyle w:val="SUPSITestoArial10"/>
+      </w:pPr>
+      <w:r>
+        <w:t>Importante: gli Allegati, essendo separati, vanno sempre corredati di scritte o etichette che li identifichino come relativi al progetto e alla documentazione cui si riferiscono (titolo, codice, ecc.).</w:t>
+      </w:r>
+    </w:p>
+    <w:p>
+      <w:pPr>
+        <w:pStyle w:val="SUPSITestoArial10"/>
+      </w:pPr>
+    </w:p>
+    <w:p>
+      <w:pPr>
+        <w:pStyle w:val="SUPSITestoArial10"/>
+      </w:pPr>
+    </w:p>
+    <w:p>
+      <w:pPr>
+        <w:pStyle w:val="SUPSITestoArial10"/>
+      </w:pPr>
+    </w:p>
+    <w:p>
+      <w:pPr>
+        <w:pStyle w:val="SUPSITestoArial10"/>
+      </w:pPr>
+    </w:p>
+    <w:p>
+      <w:pPr>
+        <w:pStyle w:val="SUPSITestoArial10"/>
+      </w:pPr>
+    </w:p>
+    <w:p>
+      <w:pPr>
+        <w:pStyle w:val="SUPSITestoArial10"/>
+      </w:pPr>
+    </w:p>
+    <w:p>
+      <w:pPr>
+        <w:pStyle w:val="SUPSITestoArial10"/>
+      </w:pPr>
+    </w:p>
+    <w:p>
+      <w:pPr>
+        <w:pStyle w:val="SUPSITestoArial10"/>
+      </w:pPr>
+    </w:p>
+    <w:p>
+      <w:pPr>
+        <w:pStyle w:val="SUPSITestoArial10"/>
+      </w:pPr>
+    </w:p>
+    <w:p>
+      <w:pPr>
+        <w:pStyle w:val="SUPSITestoArial10"/>
+        <w:ind w:left="708" w:hanging="708"/>
+      </w:pPr>
+      <w:bookmarkStart w:id="49" w:name="_GoBack"/>
       <w:bookmarkEnd w:id="49"/>
-    </w:p>
-    <w:p>
-      <w:pPr>
-        <w:pStyle w:val="SUPSITestoArial10"/>
-      </w:pPr>
-      <w:r>
-        <w:t>Fanno parte della documentazione, ma non del relativo fascicolo, trattandosi di materiale separato, anche se riferito alla documentazione stessa.</w:t>
-      </w:r>
-    </w:p>
-    <w:p>
-      <w:pPr>
-        <w:pStyle w:val="SUPSITestoArial10"/>
-      </w:pPr>
-      <w:r>
-        <w:t xml:space="preserve">Si tratta del CD contenente la documentazione stessa e altro materiale riferito al progetto, </w:t>
-      </w:r>
-      <w:proofErr w:type="spellStart"/>
-      <w:r>
-        <w:t>ev</w:t>
-      </w:r>
-      <w:proofErr w:type="spellEnd"/>
-      <w:r>
-        <w:t xml:space="preserve">. </w:t>
-      </w:r>
-      <w:proofErr w:type="gramStart"/>
-      <w:r>
-        <w:t>fascicoli</w:t>
-      </w:r>
-      <w:proofErr w:type="gramEnd"/>
-      <w:r>
-        <w:t xml:space="preserve"> separati (come ad es. un Manuale d’uso), </w:t>
-      </w:r>
-      <w:proofErr w:type="spellStart"/>
-      <w:r>
-        <w:t>ev</w:t>
-      </w:r>
-      <w:proofErr w:type="spellEnd"/>
-      <w:r>
-        <w:t xml:space="preserve">. </w:t>
-      </w:r>
-      <w:proofErr w:type="gramStart"/>
-      <w:r>
-        <w:t>materiale</w:t>
-      </w:r>
-      <w:proofErr w:type="gramEnd"/>
-      <w:r>
-        <w:t xml:space="preserve"> sperimentale del progetto.</w:t>
-      </w:r>
-    </w:p>
-    <w:p>
-      <w:pPr>
-        <w:pStyle w:val="SUPSITestoArial10"/>
-      </w:pPr>
-      <w:r>
-        <w:t>L’identificazione avviene come per le Appendici, usando però lettere iniziali diverse, in modo da non confondere Appendici e Allegati.</w:t>
-      </w:r>
-    </w:p>
-    <w:p>
-      <w:pPr>
-        <w:pStyle w:val="SUPSITestoArial10"/>
-      </w:pPr>
-    </w:p>
-    <w:p>
-      <w:pPr>
-        <w:pStyle w:val="SUPSITestoArial10"/>
-      </w:pPr>
-      <w:r>
-        <w:t>Importante: gli Allegati, essendo separati, vanno sempre corredati di scritte o etichette che li identifichino come relativi al progetto e alla documentazione cui si riferiscono (titolo, codice, ecc.).</w:t>
-      </w:r>
-    </w:p>
-    <w:p>
-      <w:pPr>
-        <w:pStyle w:val="SUPSITestoArial10"/>
-      </w:pPr>
-    </w:p>
-    <w:p>
-      <w:pPr>
-        <w:pStyle w:val="SUPSITestoArial10"/>
-      </w:pPr>
-    </w:p>
-    <w:p>
-      <w:pPr>
-        <w:pStyle w:val="SUPSITestoArial10"/>
-      </w:pPr>
-    </w:p>
-    <w:p>
-      <w:pPr>
-        <w:pStyle w:val="SUPSITestoArial10"/>
-      </w:pPr>
-    </w:p>
-    <w:p>
-      <w:pPr>
-        <w:pStyle w:val="SUPSITestoArial10"/>
-      </w:pPr>
-    </w:p>
-    <w:p>
-      <w:pPr>
-        <w:pStyle w:val="SUPSITestoArial10"/>
-      </w:pPr>
-    </w:p>
-    <w:p>
-      <w:pPr>
-        <w:pStyle w:val="SUPSITestoArial10"/>
-      </w:pPr>
-    </w:p>
-    <w:p>
-      <w:pPr>
-        <w:pStyle w:val="SUPSITestoArial10"/>
-      </w:pPr>
-    </w:p>
-    <w:p>
-      <w:pPr>
-        <w:pStyle w:val="SUPSITestoArial10"/>
-      </w:pPr>
-    </w:p>
-    <w:p>
-      <w:pPr>
-        <w:pStyle w:val="SUPSITestoArial10"/>
-      </w:pPr>
     </w:p>
     <w:sectPr>
       <w:headerReference w:type="even" r:id="rId19"/>
@@ -7973,7 +7824,7 @@
         <w:sz w:val="16"/>
         <w:szCs w:val="16"/>
       </w:rPr>
-      <w:t>16</w:t>
+      <w:t>20</w:t>
     </w:r>
     <w:r>
       <w:rPr>
@@ -10534,7 +10385,7 @@
 </file>
 
 <file path=customXml/itemProps1.xml><?xml version="1.0" encoding="utf-8"?>
-<ds:datastoreItem xmlns:ds="http://schemas.openxmlformats.org/officeDocument/2006/customXml" ds:itemID="{EE2EFD63-E0BE-46D3-AB48-BF3D729F82A3}">
+<ds:datastoreItem xmlns:ds="http://schemas.openxmlformats.org/officeDocument/2006/customXml" ds:itemID="{734AC7D5-FEC1-477D-85BC-BE6021623BA5}">
   <ds:schemaRefs>
     <ds:schemaRef ds:uri="http://schemas.openxmlformats.org/officeDocument/2006/bibliography"/>
   </ds:schemaRefs>

</xml_diff>